<commit_message>
Se realizaron modificaciones al documento para configurar ambientes locales.
</commit_message>
<xml_diff>
--- a/docs/Configuracion Ambientes Local Efluentes.docx
+++ b/docs/Configuracion Ambientes Local Efluentes.docx
@@ -3755,6 +3755,25 @@
       <w:r>
         <w:t>a a continuación, ya que de lo contrario no funcionaran.</w:t>
       </w:r>
+      <w:r>
+        <w:t xml:space="preserve"> Es necesario bajarse todos los cambios de los repositorios mencionados anteriormente y situar el repositorio local en la rama “</w:t>
+      </w:r>
+      <w:proofErr w:type="spellStart"/>
+      <w:r>
+        <w:t>develop</w:t>
+      </w:r>
+      <w:proofErr w:type="spellEnd"/>
+      <w:r>
+        <w:t xml:space="preserve">”. Una vez hecho esto, abrir los proyectos con </w:t>
+      </w:r>
+      <w:proofErr w:type="spellStart"/>
+      <w:r>
+        <w:t>Netbeans</w:t>
+      </w:r>
+      <w:proofErr w:type="spellEnd"/>
+      <w:r>
+        <w:t xml:space="preserve"> y configurarlos uno por uno como se indica a continuación.</w:t>
+      </w:r>
     </w:p>
     <w:p>
       <w:pPr>
@@ -3762,63 +3781,16 @@
           <w:u w:val="single"/>
         </w:rPr>
       </w:pPr>
-      <w:proofErr w:type="spellStart"/>
-      <w:proofErr w:type="gramStart"/>
       <w:r>
         <w:rPr>
           <w:u w:val="single"/>
         </w:rPr>
-        <w:t>gestionAplicaciones</w:t>
-      </w:r>
-      <w:proofErr w:type="spellEnd"/>
-      <w:proofErr w:type="gramEnd"/>
-    </w:p>
-    <w:p>
-      <w:r>
-        <w:t>Es la primera de las aplicaciones de “efluentes”</w:t>
-      </w:r>
-      <w:r>
-        <w:t xml:space="preserve">. </w:t>
-      </w:r>
-      <w:r>
-        <w:t xml:space="preserve">Permite </w:t>
-      </w:r>
-      <w:proofErr w:type="spellStart"/>
-      <w:r>
-        <w:t>loguearse</w:t>
-      </w:r>
-      <w:proofErr w:type="spellEnd"/>
-      <w:r>
-        <w:t xml:space="preserve"> en el sistema y acceder a las otras aplicaciones. Esta aplicación además levanta un servicio web que luego es consumido por varias de las otras aplicaciones.</w:t>
-      </w:r>
-    </w:p>
-    <w:p>
-      <w:r>
-        <w:t xml:space="preserve">Para acceder a la aplicación hay que clonarla con </w:t>
-      </w:r>
-      <w:proofErr w:type="spellStart"/>
-      <w:r>
-        <w:t>git</w:t>
-      </w:r>
-      <w:proofErr w:type="spellEnd"/>
-      <w:r>
-        <w:t xml:space="preserve"> desde el repositorio y situarla en la rama </w:t>
-      </w:r>
-      <w:proofErr w:type="spellStart"/>
-      <w:r>
-        <w:t>develop</w:t>
-      </w:r>
-      <w:proofErr w:type="spellEnd"/>
-      <w:r>
-        <w:t xml:space="preserve">. Una vez hecho esto, abrir el proyecto con </w:t>
-      </w:r>
-      <w:proofErr w:type="spellStart"/>
-      <w:r>
-        <w:t>Netbeans</w:t>
-      </w:r>
-      <w:proofErr w:type="spellEnd"/>
-      <w:r>
-        <w:t xml:space="preserve"> y copiar los siguientes archivos:</w:t>
+        <w:t>Configuración General de Aplicaciones</w:t>
+      </w:r>
+    </w:p>
+    <w:p>
+      <w:r>
+        <w:t>Copiar los archivos que se mencionan a continuación a la misma carpeta en que se encuentran, renombrándolos:</w:t>
       </w:r>
     </w:p>
     <w:p>
@@ -3829,11 +3801,9 @@
           <w:numId w:val="13"/>
         </w:numPr>
       </w:pPr>
-      <w:proofErr w:type="spellStart"/>
-      <w:r>
-        <w:t>gestionAplicaciones</w:t>
-      </w:r>
-      <w:proofErr w:type="spellEnd"/>
+      <w:r>
+        <w:t>APLICACION</w:t>
+      </w:r>
       <w:r>
         <w:t>\</w:t>
       </w:r>
@@ -3876,10 +3846,13 @@
         </w:numPr>
       </w:pPr>
       <w:r>
-        <w:t>copiarlo</w:t>
-      </w:r>
-      <w:r>
-        <w:t xml:space="preserve"> a la misma carpeta renombrándola como “</w:t>
+        <w:t>copiarlo a la misma carpeta renombrándol</w:t>
+      </w:r>
+      <w:r>
+        <w:t>o</w:t>
+      </w:r>
+      <w:r>
+        <w:t xml:space="preserve"> como “</w:t>
       </w:r>
       <w:proofErr w:type="spellStart"/>
       <w:r>
@@ -3899,8 +3872,43 @@
         </w:numPr>
       </w:pPr>
       <w:r>
-        <w:t>gestionAplicaciones\src\main\resources\META-INF\persistence.xml.dist</w:t>
-      </w:r>
+        <w:t>APLICACION</w:t>
+      </w:r>
+      <w:r>
+        <w:t xml:space="preserve"> </w:t>
+      </w:r>
+      <w:r>
+        <w:t>\</w:t>
+      </w:r>
+      <w:proofErr w:type="spellStart"/>
+      <w:r>
+        <w:t>src</w:t>
+      </w:r>
+      <w:proofErr w:type="spellEnd"/>
+      <w:r>
+        <w:t>\</w:t>
+      </w:r>
+      <w:proofErr w:type="spellStart"/>
+      <w:r>
+        <w:t>main</w:t>
+      </w:r>
+      <w:proofErr w:type="spellEnd"/>
+      <w:r>
+        <w:t>\</w:t>
+      </w:r>
+      <w:proofErr w:type="spellStart"/>
+      <w:r>
+        <w:t>resources</w:t>
+      </w:r>
+      <w:proofErr w:type="spellEnd"/>
+      <w:r>
+        <w:t>\META-INF\</w:t>
+      </w:r>
+      <w:proofErr w:type="spellStart"/>
+      <w:r>
+        <w:t>persistence.xml.dist</w:t>
+      </w:r>
+      <w:proofErr w:type="spellEnd"/>
     </w:p>
     <w:p>
       <w:pPr>
@@ -3911,10 +3919,26 @@
         </w:numPr>
       </w:pPr>
       <w:r>
-        <w:t>copiarlo</w:t>
-      </w:r>
-      <w:r>
-        <w:t xml:space="preserve"> a la misma carpeta renombrándola como “persistence.xml”</w:t>
+        <w:t xml:space="preserve">copiarlo </w:t>
+      </w:r>
+      <w:r>
+        <w:t>a la misma carpeta renombrándolo</w:t>
+      </w:r>
+      <w:r>
+        <w:t xml:space="preserve"> como “persistence.xml”</w:t>
+      </w:r>
+    </w:p>
+    <w:p>
+      <w:r>
+        <w:t xml:space="preserve">(Aclaración: en </w:t>
+      </w:r>
+      <w:proofErr w:type="gramStart"/>
+      <w:r>
+        <w:t>algunos proyecto</w:t>
+      </w:r>
+      <w:proofErr w:type="gramEnd"/>
+      <w:r>
+        <w:t xml:space="preserve"> podrían no estar los archivos mencionados anteriormente si no son necesarios)</w:t>
       </w:r>
     </w:p>
     <w:p>
@@ -3923,10 +3947,7 @@
       </w:r>
       <w:proofErr w:type="spellStart"/>
       <w:r>
-        <w:t>Net</w:t>
-      </w:r>
-      <w:r>
-        <w:t>beans</w:t>
+        <w:t>Netbeans</w:t>
       </w:r>
       <w:proofErr w:type="spellEnd"/>
       <w:r>
@@ -4032,7 +4053,10 @@
       </w:r>
       <w:proofErr w:type="spellEnd"/>
       <w:r>
-        <w:t xml:space="preserve"> se realizó correctamente y  el servidor levantó el proyecto, se debería abrir una ventana con el </w:t>
+        <w:t xml:space="preserve"> se realizó correctamente y  el servidor levantó el proyecto, se debería abrir u</w:t>
+      </w:r>
+      <w:r>
+        <w:t xml:space="preserve">na ventana con el </w:t>
       </w:r>
       <w:proofErr w:type="spellStart"/>
       <w:r>
@@ -4040,18 +4064,303 @@
       </w:r>
       <w:proofErr w:type="spellEnd"/>
       <w:r>
-        <w:t xml:space="preserve"> para </w:t>
-      </w:r>
-      <w:proofErr w:type="spellStart"/>
-      <w:r>
+        <w:t xml:space="preserve">, o si el usuario ya se encuentra </w:t>
+      </w:r>
+      <w:proofErr w:type="spellStart"/>
+      <w:r>
+        <w:t>logueado</w:t>
+      </w:r>
+      <w:proofErr w:type="spellEnd"/>
+      <w:r>
+        <w:t xml:space="preserve"> se debería mostrar la pantalla principal del proyecto levantado.</w:t>
+      </w:r>
+    </w:p>
+    <w:p>
+      <w:r>
+        <w:t>A continuación tenemos una descripción breve de cada proyecto y algunas de sus características principales.</w:t>
+      </w:r>
+    </w:p>
+    <w:p>
+      <w:pPr>
+        <w:rPr>
+          <w:u w:val="single"/>
+        </w:rPr>
+      </w:pPr>
+      <w:proofErr w:type="spellStart"/>
+      <w:proofErr w:type="gramStart"/>
+      <w:r>
+        <w:rPr>
+          <w:u w:val="single"/>
+        </w:rPr>
         <w:t>gestionAplicaciones</w:t>
       </w:r>
       <w:proofErr w:type="spellEnd"/>
+      <w:proofErr w:type="gramEnd"/>
+    </w:p>
+    <w:p>
+      <w:pPr>
+        <w:pStyle w:val="Sinespaciado"/>
+      </w:pPr>
+      <w:r>
+        <w:t xml:space="preserve">Esta aplicación tiene por objeto principal gestionar las aplicaciones a las cuales tienen acceso los usuarios. Para realizarlo implementa un </w:t>
+      </w:r>
+      <w:proofErr w:type="spellStart"/>
+      <w:r>
+        <w:t>logueo</w:t>
+      </w:r>
+      <w:proofErr w:type="spellEnd"/>
+      <w:r>
+        <w:t xml:space="preserve"> único contra el directorio activo del dominio mediante el protocolo LDAP.</w:t>
+      </w:r>
+    </w:p>
+    <w:p>
+      <w:pPr>
+        <w:pStyle w:val="Sinespaciado"/>
+      </w:pPr>
+    </w:p>
+    <w:p>
+      <w:pPr>
+        <w:pStyle w:val="Sinespaciado"/>
+      </w:pPr>
+      <w:r>
+        <w:t xml:space="preserve">Distingue </w:t>
+      </w:r>
+      <w:r>
+        <w:rPr>
+          <w:u w:val="single"/>
+        </w:rPr>
+        <w:t>dos roles de usuarios</w:t>
+      </w:r>
+      <w:r>
+        <w:t>: el usuario común que solo puede validar sus credenciales y acceder al listado con todas las aplicaciones que tenga disponibles, y el administrador, que además de tener las funcionalidades del usuario común, ta</w:t>
+      </w:r>
+      <w:r>
+        <w:t>mbién podrá gestionar las aplicac</w:t>
+      </w:r>
+      <w:r>
+        <w:t>iones existentes con la correspondiente gestión de usuarios y agregar nuevas.</w:t>
+      </w:r>
+    </w:p>
+    <w:p>
+      <w:pPr>
+        <w:pStyle w:val="Sinespaciado"/>
+      </w:pPr>
+    </w:p>
+    <w:p>
+      <w:pPr>
+        <w:pStyle w:val="Prrafodelista"/>
+        <w:numPr>
+          <w:ilvl w:val="0"/>
+          <w:numId w:val="15"/>
+        </w:numPr>
+      </w:pPr>
+      <w:r>
+        <w:t xml:space="preserve">No consume de otros web </w:t>
+      </w:r>
+      <w:proofErr w:type="spellStart"/>
+      <w:r>
+        <w:t>s</w:t>
+      </w:r>
+      <w:r>
+        <w:t>ervices</w:t>
+      </w:r>
+      <w:proofErr w:type="spellEnd"/>
+    </w:p>
+    <w:p>
+      <w:pPr>
+        <w:pStyle w:val="Prrafodelista"/>
+        <w:numPr>
+          <w:ilvl w:val="0"/>
+          <w:numId w:val="15"/>
+        </w:numPr>
+      </w:pPr>
+      <w:r>
+        <w:t>Expone</w:t>
+      </w:r>
+      <w:r>
+        <w:t xml:space="preserve"> el siguiente web </w:t>
+      </w:r>
+      <w:proofErr w:type="spellStart"/>
+      <w:r>
+        <w:t>service</w:t>
+      </w:r>
+      <w:proofErr w:type="spellEnd"/>
+      <w:r>
+        <w:t>:</w:t>
+      </w:r>
+      <w:r>
+        <w:tab/>
+      </w:r>
+    </w:p>
+    <w:p>
+      <w:pPr>
+        <w:pStyle w:val="Prrafodelista"/>
+        <w:numPr>
+          <w:ilvl w:val="1"/>
+          <w:numId w:val="15"/>
+        </w:numPr>
+      </w:pPr>
+      <w:proofErr w:type="spellStart"/>
+      <w:r>
+        <w:t>AccesoAppWebService</w:t>
+      </w:r>
+      <w:proofErr w:type="spellEnd"/>
+    </w:p>
+    <w:p>
+      <w:pPr>
+        <w:rPr>
+          <w:u w:val="single"/>
+        </w:rPr>
+      </w:pPr>
+      <w:proofErr w:type="spellStart"/>
+      <w:proofErr w:type="gramStart"/>
+      <w:r>
+        <w:rPr>
+          <w:u w:val="single"/>
+        </w:rPr>
+        <w:lastRenderedPageBreak/>
+        <w:t>gestionTerritorial</w:t>
+      </w:r>
+      <w:proofErr w:type="spellEnd"/>
+      <w:proofErr w:type="gramEnd"/>
+    </w:p>
+    <w:p>
+      <w:pPr>
+        <w:pStyle w:val="Sinespaciado"/>
+      </w:pPr>
+      <w:r>
+        <w:t>Esta aplicación gestiona la información correspondiente a la organización territorial de nuestro país. Contiene una API de servicios web para ser consumidos tanto por apli</w:t>
+      </w:r>
+      <w:r>
+        <w:t>c</w:t>
+      </w:r>
+      <w:r>
+        <w:t xml:space="preserve">aciones internas como externas, de manera de proveer un registro único de Provincias, </w:t>
+      </w:r>
+      <w:r>
+        <w:t>departamentos</w:t>
+      </w:r>
+      <w:r>
+        <w:t>, localidades, municipios y regiones temáticas.</w:t>
+      </w:r>
+    </w:p>
+    <w:p>
+      <w:pPr>
+        <w:pStyle w:val="Sinespaciado"/>
+      </w:pPr>
+      <w:r>
+        <w:t>La acreditación de esta aplicación es gestionada mediante el servicio br</w:t>
+      </w:r>
+      <w:r>
+        <w:t xml:space="preserve">indado por </w:t>
+      </w:r>
+      <w:proofErr w:type="spellStart"/>
+      <w:r>
+        <w:t>gestionAplicaciones</w:t>
+      </w:r>
+      <w:proofErr w:type="spellEnd"/>
       <w:r>
         <w:t>.</w:t>
       </w:r>
     </w:p>
-    <w:p/>
+    <w:p>
+      <w:pPr>
+        <w:pStyle w:val="Sinespaciado"/>
+      </w:pPr>
+      <w:r>
+        <w:t>Distingue</w:t>
+      </w:r>
+      <w:r>
+        <w:t xml:space="preserve"> dos roles de usuarios, el administrador que gestiona los contenidos y el seguridad, que gestiona usuarios y roles. Para asignar usuarios a la aplicación, previamente deben ser vinculado</w:t>
+      </w:r>
+      <w:r>
+        <w:t xml:space="preserve">s mediante </w:t>
+      </w:r>
+      <w:proofErr w:type="spellStart"/>
+      <w:r>
+        <w:t>gestionAplicaciones</w:t>
+      </w:r>
+      <w:proofErr w:type="spellEnd"/>
+      <w:r>
+        <w:t>.</w:t>
+      </w:r>
+    </w:p>
+    <w:p>
+      <w:pPr>
+        <w:pStyle w:val="Sinespaciado"/>
+      </w:pPr>
+    </w:p>
+    <w:p>
+      <w:pPr>
+        <w:pStyle w:val="Prrafodelista"/>
+        <w:numPr>
+          <w:ilvl w:val="0"/>
+          <w:numId w:val="17"/>
+        </w:numPr>
+      </w:pPr>
+      <w:r>
+        <w:t xml:space="preserve">Consume del siguiente web </w:t>
+      </w:r>
+      <w:proofErr w:type="spellStart"/>
+      <w:r>
+        <w:t>service</w:t>
+      </w:r>
+      <w:proofErr w:type="spellEnd"/>
+      <w:r>
+        <w:t>:</w:t>
+      </w:r>
+    </w:p>
+    <w:p>
+      <w:pPr>
+        <w:pStyle w:val="Prrafodelista"/>
+        <w:numPr>
+          <w:ilvl w:val="1"/>
+          <w:numId w:val="17"/>
+        </w:numPr>
+      </w:pPr>
+      <w:proofErr w:type="spellStart"/>
+      <w:r>
+        <w:t>AccesoAppWebService</w:t>
+      </w:r>
+      <w:proofErr w:type="spellEnd"/>
+    </w:p>
+    <w:p>
+      <w:pPr>
+        <w:pStyle w:val="Prrafodelista"/>
+        <w:numPr>
+          <w:ilvl w:val="0"/>
+          <w:numId w:val="16"/>
+        </w:numPr>
+      </w:pPr>
+      <w:r>
+        <w:t>Expone</w:t>
+      </w:r>
+      <w:r>
+        <w:t xml:space="preserve"> el siguiente web </w:t>
+      </w:r>
+      <w:proofErr w:type="spellStart"/>
+      <w:r>
+        <w:t>service</w:t>
+      </w:r>
+      <w:proofErr w:type="spellEnd"/>
+      <w:r>
+        <w:t>:</w:t>
+      </w:r>
+    </w:p>
+    <w:p>
+      <w:pPr>
+        <w:pStyle w:val="Prrafodelista"/>
+        <w:numPr>
+          <w:ilvl w:val="1"/>
+          <w:numId w:val="16"/>
+        </w:numPr>
+      </w:pPr>
+      <w:proofErr w:type="spellStart"/>
+      <w:r>
+        <w:t>CentrosPobladosWebService</w:t>
+      </w:r>
+      <w:proofErr w:type="spellEnd"/>
+    </w:p>
     <w:p>
       <w:pPr>
         <w:rPr>
@@ -4064,22 +4373,1751 @@
         <w:rPr>
           <w:u w:val="single"/>
         </w:rPr>
-        <w:t>gestionTerritorial</w:t>
+        <w:t>srvAfip</w:t>
       </w:r>
       <w:proofErr w:type="spellEnd"/>
       <w:proofErr w:type="gramEnd"/>
     </w:p>
     <w:p>
-      <w:r>
-        <w:t xml:space="preserve">IDEM </w:t>
-      </w:r>
-      <w:proofErr w:type="spellStart"/>
-      <w:r>
-        <w:t>gestionAplicaciones</w:t>
-      </w:r>
-      <w:proofErr w:type="spellEnd"/>
-      <w:r>
-        <w:t xml:space="preserve">, solo que para realizar el </w:t>
+      <w:pPr>
+        <w:pStyle w:val="Sinespaciado"/>
+      </w:pPr>
+      <w:r>
+        <w:t>El presente servicio tiene por objeto brindar información sobre los establecimientos registrados en el Sistema de Manifiestos en línea (SIMEL). Dado que su base de datos contiene una tabla actualizada diariamente por AFIP en la cual consigna el vínculo entre CUIT y razón social o persona titular, se utiliza para validar estos datos con cualquier persona que posea CUIT. Asimismo, el servicio contiene otro método para obtener el expediente de tramitación de un establecimiento registrado en el SIMEL, principalmente para el registro de Declaraciones Juradas del Sistema de control de vertido de efluentes líquidos.</w:t>
+      </w:r>
+    </w:p>
+    <w:p>
+      <w:pPr>
+        <w:pStyle w:val="Prrafodelista"/>
+      </w:pPr>
+    </w:p>
+    <w:p>
+      <w:pPr>
+        <w:pStyle w:val="Prrafodelista"/>
+        <w:numPr>
+          <w:ilvl w:val="0"/>
+          <w:numId w:val="15"/>
+        </w:numPr>
+      </w:pPr>
+      <w:r>
+        <w:t xml:space="preserve">No consume de otros web </w:t>
+      </w:r>
+      <w:proofErr w:type="spellStart"/>
+      <w:r>
+        <w:t>services</w:t>
+      </w:r>
+      <w:proofErr w:type="spellEnd"/>
+    </w:p>
+    <w:p>
+      <w:pPr>
+        <w:pStyle w:val="Prrafodelista"/>
+        <w:numPr>
+          <w:ilvl w:val="0"/>
+          <w:numId w:val="15"/>
+        </w:numPr>
+      </w:pPr>
+      <w:r>
+        <w:t>Expone</w:t>
+      </w:r>
+      <w:r>
+        <w:t xml:space="preserve"> el siguiente web </w:t>
+      </w:r>
+      <w:proofErr w:type="spellStart"/>
+      <w:r>
+        <w:t>service</w:t>
+      </w:r>
+      <w:proofErr w:type="spellEnd"/>
+      <w:r>
+        <w:t>:</w:t>
+      </w:r>
+    </w:p>
+    <w:p>
+      <w:pPr>
+        <w:pStyle w:val="Prrafodelista"/>
+        <w:numPr>
+          <w:ilvl w:val="1"/>
+          <w:numId w:val="15"/>
+        </w:numPr>
+      </w:pPr>
+      <w:proofErr w:type="spellStart"/>
+      <w:r>
+        <w:t>CuitAfipWs</w:t>
+      </w:r>
+      <w:proofErr w:type="spellEnd"/>
+    </w:p>
+    <w:p>
+      <w:pPr>
+        <w:rPr>
+          <w:u w:val="single"/>
+        </w:rPr>
+      </w:pPr>
+      <w:proofErr w:type="spellStart"/>
+      <w:proofErr w:type="gramStart"/>
+      <w:r>
+        <w:rPr>
+          <w:u w:val="single"/>
+        </w:rPr>
+        <w:t>gestionPersonas</w:t>
+      </w:r>
+      <w:proofErr w:type="spellEnd"/>
+      <w:proofErr w:type="gramEnd"/>
+    </w:p>
+    <w:p>
+      <w:pPr>
+        <w:pStyle w:val="Sinespaciado"/>
+      </w:pPr>
+      <w:r>
+        <w:t xml:space="preserve">Esta aplicación web administra el servicio de gestión de personas que tiene como objetivo principal la gestión de la información relativa a las personas, tanto físicas como jurídicas, que interactúen con las diferentes áreas del </w:t>
+      </w:r>
+      <w:proofErr w:type="spellStart"/>
+      <w:r>
+        <w:t>MAyDS</w:t>
+      </w:r>
+      <w:proofErr w:type="spellEnd"/>
+      <w:r>
+        <w:t xml:space="preserve"> mediante sus respectivas aplicaciones.</w:t>
+      </w:r>
+    </w:p>
+    <w:p>
+      <w:pPr>
+        <w:pStyle w:val="Sinespaciado"/>
+      </w:pPr>
+      <w:r>
+        <w:t>Como las restantes aplicaciones de administración de servicios, esta tendrá dos perfiles de usuario: Administrador y Seguridad, este último tendrá la capacidad de gestionar usuarios y roles para la aplicación más allá de todo su contenido. El perfil de seguridad será el de los usuarios del sector Desarrollo de Aplicaciones y el de Administrador, de los usuarios designados por los dueños de las aplicaciones clientes, para tal fin.</w:t>
+      </w:r>
+    </w:p>
+    <w:p>
+      <w:pPr>
+        <w:pStyle w:val="Sinespaciado"/>
+      </w:pPr>
+    </w:p>
+    <w:p>
+      <w:pPr>
+        <w:pStyle w:val="Prrafodelista"/>
+        <w:numPr>
+          <w:ilvl w:val="0"/>
+          <w:numId w:val="18"/>
+        </w:numPr>
+      </w:pPr>
+      <w:r>
+        <w:t xml:space="preserve">Consume de los siguientes web </w:t>
+      </w:r>
+      <w:proofErr w:type="spellStart"/>
+      <w:r>
+        <w:t>services</w:t>
+      </w:r>
+      <w:proofErr w:type="spellEnd"/>
+      <w:r>
+        <w:t>:</w:t>
+      </w:r>
+    </w:p>
+    <w:p>
+      <w:pPr>
+        <w:pStyle w:val="Prrafodelista"/>
+        <w:numPr>
+          <w:ilvl w:val="1"/>
+          <w:numId w:val="18"/>
+        </w:numPr>
+      </w:pPr>
+      <w:proofErr w:type="spellStart"/>
+      <w:r>
+        <w:t>AccesoAppWebService</w:t>
+      </w:r>
+      <w:proofErr w:type="spellEnd"/>
+    </w:p>
+    <w:p>
+      <w:pPr>
+        <w:pStyle w:val="Prrafodelista"/>
+        <w:numPr>
+          <w:ilvl w:val="1"/>
+          <w:numId w:val="18"/>
+        </w:numPr>
+      </w:pPr>
+      <w:proofErr w:type="spellStart"/>
+      <w:r>
+        <w:t>CentrosPobladosWebService</w:t>
+      </w:r>
+      <w:proofErr w:type="spellEnd"/>
+    </w:p>
+    <w:p>
+      <w:pPr>
+        <w:pStyle w:val="Prrafodelista"/>
+        <w:numPr>
+          <w:ilvl w:val="1"/>
+          <w:numId w:val="18"/>
+        </w:numPr>
+      </w:pPr>
+      <w:proofErr w:type="spellStart"/>
+      <w:r>
+        <w:t>CuitAfipWs</w:t>
+      </w:r>
+      <w:proofErr w:type="spellEnd"/>
+    </w:p>
+    <w:p>
+      <w:pPr>
+        <w:pStyle w:val="Prrafodelista"/>
+        <w:numPr>
+          <w:ilvl w:val="0"/>
+          <w:numId w:val="18"/>
+        </w:numPr>
+      </w:pPr>
+      <w:r>
+        <w:t xml:space="preserve">Expone el siguiente web </w:t>
+      </w:r>
+      <w:proofErr w:type="spellStart"/>
+      <w:r>
+        <w:t>service</w:t>
+      </w:r>
+      <w:proofErr w:type="spellEnd"/>
+    </w:p>
+    <w:p>
+      <w:pPr>
+        <w:pStyle w:val="Prrafodelista"/>
+        <w:numPr>
+          <w:ilvl w:val="1"/>
+          <w:numId w:val="18"/>
+        </w:numPr>
+      </w:pPr>
+      <w:proofErr w:type="spellStart"/>
+      <w:r>
+        <w:lastRenderedPageBreak/>
+        <w:t>PersonasWebService</w:t>
+      </w:r>
+      <w:proofErr w:type="spellEnd"/>
+    </w:p>
+    <w:p>
+      <w:pPr>
+        <w:rPr>
+          <w:u w:val="single"/>
+        </w:rPr>
+      </w:pPr>
+      <w:proofErr w:type="spellStart"/>
+      <w:proofErr w:type="gramStart"/>
+      <w:r>
+        <w:rPr>
+          <w:u w:val="single"/>
+        </w:rPr>
+        <w:t>gestionEfluentesLiquidos</w:t>
+      </w:r>
+      <w:proofErr w:type="spellEnd"/>
+      <w:proofErr w:type="gramEnd"/>
+    </w:p>
+    <w:p>
+      <w:pPr>
+        <w:pStyle w:val="Sinespaciado"/>
+      </w:pPr>
+      <w:r>
+        <w:t xml:space="preserve">Esta aplicación de tipo empresarial se compone de dos </w:t>
+      </w:r>
+      <w:proofErr w:type="spellStart"/>
+      <w:r>
+        <w:t>interfases</w:t>
+      </w:r>
+      <w:proofErr w:type="spellEnd"/>
+      <w:r>
+        <w:t xml:space="preserve"> de usuario: -</w:t>
+      </w:r>
+      <w:proofErr w:type="spellStart"/>
+      <w:r>
+        <w:t>webInt</w:t>
+      </w:r>
+      <w:proofErr w:type="spellEnd"/>
+      <w:r>
+        <w:t xml:space="preserve"> y </w:t>
+      </w:r>
+      <w:proofErr w:type="spellStart"/>
+      <w:r>
+        <w:t>webExt</w:t>
+      </w:r>
+      <w:proofErr w:type="spellEnd"/>
+      <w:r>
+        <w:t xml:space="preserve">, un </w:t>
+      </w:r>
+      <w:proofErr w:type="spellStart"/>
+      <w:r>
+        <w:t>backend</w:t>
+      </w:r>
+      <w:proofErr w:type="spellEnd"/>
+      <w:r>
+        <w:t xml:space="preserve"> compartido por ambas -</w:t>
+      </w:r>
+      <w:proofErr w:type="spellStart"/>
+      <w:r>
+        <w:t>ejb</w:t>
+      </w:r>
+      <w:proofErr w:type="spellEnd"/>
+      <w:r>
+        <w:t xml:space="preserve"> y un módulo </w:t>
+      </w:r>
+      <w:proofErr w:type="spellStart"/>
+      <w:r>
+        <w:t>ejb</w:t>
+      </w:r>
+      <w:proofErr w:type="spellEnd"/>
+      <w:r>
+        <w:t xml:space="preserve"> consumido como servicio por -</w:t>
+      </w:r>
+      <w:proofErr w:type="spellStart"/>
+      <w:r>
+        <w:t>webInt</w:t>
+      </w:r>
+      <w:proofErr w:type="spellEnd"/>
+      <w:r>
+        <w:t xml:space="preserve">: </w:t>
+      </w:r>
+      <w:proofErr w:type="spellStart"/>
+      <w:r>
+        <w:t>registroUnicoPersonas-ejb</w:t>
+      </w:r>
+      <w:proofErr w:type="spellEnd"/>
+      <w:r>
+        <w:t xml:space="preserve">. </w:t>
+      </w:r>
+    </w:p>
+    <w:p>
+      <w:pPr>
+        <w:pStyle w:val="Sinespaciado"/>
+      </w:pPr>
+    </w:p>
+    <w:p>
+      <w:pPr>
+        <w:rPr>
+          <w:u w:val="single"/>
+        </w:rPr>
+      </w:pPr>
+      <w:proofErr w:type="spellStart"/>
+      <w:proofErr w:type="gramStart"/>
+      <w:r>
+        <w:rPr>
+          <w:u w:val="single"/>
+        </w:rPr>
+        <w:t>registroUnicoPersonas-ejb</w:t>
+      </w:r>
+      <w:proofErr w:type="spellEnd"/>
+      <w:proofErr w:type="gramEnd"/>
+    </w:p>
+    <w:p>
+      <w:pPr>
+        <w:pStyle w:val="Prrafodelista"/>
+        <w:numPr>
+          <w:ilvl w:val="0"/>
+          <w:numId w:val="21"/>
+        </w:numPr>
+      </w:pPr>
+      <w:r>
+        <w:t xml:space="preserve">No consumo ni expone ningún web </w:t>
+      </w:r>
+      <w:proofErr w:type="spellStart"/>
+      <w:r>
+        <w:t>service</w:t>
+      </w:r>
+      <w:proofErr w:type="spellEnd"/>
+    </w:p>
+    <w:p>
+      <w:pPr>
+        <w:rPr>
+          <w:u w:val="single"/>
+        </w:rPr>
+      </w:pPr>
+      <w:proofErr w:type="spellStart"/>
+      <w:proofErr w:type="gramStart"/>
+      <w:r>
+        <w:rPr>
+          <w:u w:val="single"/>
+        </w:rPr>
+        <w:t>gestionEfluentesLiquidos-ejb</w:t>
+      </w:r>
+      <w:proofErr w:type="spellEnd"/>
+      <w:proofErr w:type="gramEnd"/>
+    </w:p>
+    <w:p>
+      <w:pPr>
+        <w:pStyle w:val="Prrafodelista"/>
+        <w:numPr>
+          <w:ilvl w:val="0"/>
+          <w:numId w:val="21"/>
+        </w:numPr>
+      </w:pPr>
+      <w:r>
+        <w:t xml:space="preserve">No consume ni expone ningún web </w:t>
+      </w:r>
+      <w:proofErr w:type="spellStart"/>
+      <w:r>
+        <w:t>service</w:t>
+      </w:r>
+      <w:proofErr w:type="spellEnd"/>
+    </w:p>
+    <w:p>
+      <w:pPr>
+        <w:rPr>
+          <w:u w:val="single"/>
+        </w:rPr>
+      </w:pPr>
+      <w:proofErr w:type="spellStart"/>
+      <w:proofErr w:type="gramStart"/>
+      <w:r>
+        <w:rPr>
+          <w:u w:val="single"/>
+        </w:rPr>
+        <w:t>gestionEfluentesLiquidos-webInt</w:t>
+      </w:r>
+      <w:proofErr w:type="spellEnd"/>
+      <w:proofErr w:type="gramEnd"/>
+    </w:p>
+    <w:p>
+      <w:pPr>
+        <w:pStyle w:val="Sinespaciado"/>
+      </w:pPr>
+      <w:r>
+        <w:t xml:space="preserve">Es la interfaz para usuarios internos que </w:t>
+      </w:r>
+      <w:proofErr w:type="spellStart"/>
+      <w:r>
+        <w:t>reune</w:t>
+      </w:r>
+      <w:proofErr w:type="spellEnd"/>
+      <w:r>
+        <w:t xml:space="preserve"> la funcionalidad necesaria para la administración de la información relativa a la </w:t>
+      </w:r>
+      <w:proofErr w:type="spellStart"/>
+      <w:r>
+        <w:t>getión</w:t>
+      </w:r>
+      <w:proofErr w:type="spellEnd"/>
+      <w:r>
+        <w:t xml:space="preserve"> de Establecimientos vertedores de efluentes líquidos que realiza la Dirección de Prevención y Recomposición Ambiental (</w:t>
+      </w:r>
+      <w:proofErr w:type="spellStart"/>
+      <w:r>
+        <w:t>DPyRA</w:t>
+      </w:r>
+      <w:proofErr w:type="spellEnd"/>
+      <w:r>
+        <w:t xml:space="preserve">). Hasta la actualidad, según lo acordado oportunamente solo incluye las funcionalidades necesarias para la gestión de la información necesaria para que los Establecimiento puedan registrar las declaraciones juradas anuales, mediante el uso de la otra interface. No obstante se </w:t>
+      </w:r>
+      <w:proofErr w:type="spellStart"/>
+      <w:r>
+        <w:t>preve</w:t>
+      </w:r>
+      <w:proofErr w:type="spellEnd"/>
+      <w:r>
+        <w:t xml:space="preserve"> a partir de la siguiente etapa completar las funcionalidades restantes que hacen a la operatoria diaria de la repartición.</w:t>
+      </w:r>
+    </w:p>
+    <w:p>
+      <w:pPr>
+        <w:pStyle w:val="Sinespaciado"/>
+      </w:pPr>
+    </w:p>
+    <w:p>
+      <w:pPr>
+        <w:pStyle w:val="Prrafodelista"/>
+        <w:numPr>
+          <w:ilvl w:val="0"/>
+          <w:numId w:val="19"/>
+        </w:numPr>
+      </w:pPr>
+      <w:r>
+        <w:t xml:space="preserve">Consume de los siguientes web </w:t>
+      </w:r>
+      <w:proofErr w:type="spellStart"/>
+      <w:r>
+        <w:t>services</w:t>
+      </w:r>
+      <w:proofErr w:type="spellEnd"/>
+      <w:r>
+        <w:t>:</w:t>
+      </w:r>
+    </w:p>
+    <w:p>
+      <w:pPr>
+        <w:pStyle w:val="Prrafodelista"/>
+        <w:numPr>
+          <w:ilvl w:val="1"/>
+          <w:numId w:val="19"/>
+        </w:numPr>
+      </w:pPr>
+      <w:proofErr w:type="spellStart"/>
+      <w:r>
+        <w:t>AccesoAppWebService</w:t>
+      </w:r>
+      <w:proofErr w:type="spellEnd"/>
+    </w:p>
+    <w:p>
+      <w:pPr>
+        <w:pStyle w:val="Prrafodelista"/>
+        <w:numPr>
+          <w:ilvl w:val="1"/>
+          <w:numId w:val="19"/>
+        </w:numPr>
+      </w:pPr>
+      <w:proofErr w:type="spellStart"/>
+      <w:r>
+        <w:t>CentrosPobladosWebService</w:t>
+      </w:r>
+      <w:proofErr w:type="spellEnd"/>
+    </w:p>
+    <w:p>
+      <w:pPr>
+        <w:pStyle w:val="Prrafodelista"/>
+        <w:numPr>
+          <w:ilvl w:val="0"/>
+          <w:numId w:val="19"/>
+        </w:numPr>
+      </w:pPr>
+      <w:r>
+        <w:t xml:space="preserve">No expone ningún web </w:t>
+      </w:r>
+      <w:proofErr w:type="spellStart"/>
+      <w:r>
+        <w:t>service</w:t>
+      </w:r>
+      <w:proofErr w:type="spellEnd"/>
+    </w:p>
+    <w:p>
+      <w:pPr>
+        <w:rPr>
+          <w:u w:val="single"/>
+        </w:rPr>
+      </w:pPr>
+      <w:proofErr w:type="spellStart"/>
+      <w:proofErr w:type="gramStart"/>
+      <w:r>
+        <w:rPr>
+          <w:u w:val="single"/>
+        </w:rPr>
+        <w:t>gestionEfluentesLiquidos-webExt</w:t>
+      </w:r>
+      <w:proofErr w:type="spellEnd"/>
+      <w:proofErr w:type="gramEnd"/>
+    </w:p>
+    <w:p>
+      <w:pPr>
+        <w:pStyle w:val="Sinespaciado"/>
+      </w:pPr>
+      <w:r>
+        <w:t>Es la interfaz para usuarios externos que reúne la funcionalidad necesaria para el registro de las declaraciones juradas anuales, por parte de los Establecimientos administrados, cada uno de los cuales constituyen un usuario externo. Consta principalmente de dos grupos de funcionalidad, una pública que brinda información respecto de las normativas vigentes, guía de trámite, preguntas frecuentes, glosario y explica los procedimientos necesarios para la acreditación de usuario externos; y otra para usuarios registrados a los que se permite el registro de la declaración y la actualización de los datos geográficos de la ubicación de los Establecimientos.</w:t>
+      </w:r>
+    </w:p>
+    <w:p>
+      <w:pPr>
+        <w:pStyle w:val="Sinespaciado"/>
+      </w:pPr>
+    </w:p>
+    <w:p>
+      <w:pPr>
+        <w:pStyle w:val="Prrafodelista"/>
+        <w:numPr>
+          <w:ilvl w:val="0"/>
+          <w:numId w:val="20"/>
+        </w:numPr>
+      </w:pPr>
+      <w:r>
+        <w:t xml:space="preserve">Consume del siguiente web </w:t>
+      </w:r>
+      <w:proofErr w:type="spellStart"/>
+      <w:r>
+        <w:t>service</w:t>
+      </w:r>
+      <w:proofErr w:type="spellEnd"/>
+    </w:p>
+    <w:p>
+      <w:pPr>
+        <w:pStyle w:val="Prrafodelista"/>
+        <w:numPr>
+          <w:ilvl w:val="1"/>
+          <w:numId w:val="20"/>
+        </w:numPr>
+      </w:pPr>
+      <w:proofErr w:type="spellStart"/>
+      <w:r>
+        <w:t>CuitAfipWs</w:t>
+      </w:r>
+      <w:proofErr w:type="spellEnd"/>
+    </w:p>
+    <w:p>
+      <w:pPr>
+        <w:rPr>
+          <w:u w:val="single"/>
+        </w:rPr>
+      </w:pPr>
+    </w:p>
+    <w:p>
+      <w:r>
+        <w:br w:type="page"/>
+      </w:r>
+    </w:p>
+    <w:p>
+      <w:pPr>
+        <w:rPr>
+          <w:u w:val="single"/>
+        </w:rPr>
+      </w:pPr>
+      <w:r>
+        <w:rPr>
+          <w:u w:val="single"/>
+        </w:rPr>
+        <w:lastRenderedPageBreak/>
+        <w:t xml:space="preserve">Configuración </w:t>
+      </w:r>
+      <w:r>
+        <w:rPr>
+          <w:u w:val="single"/>
+        </w:rPr>
+        <w:t xml:space="preserve">Java </w:t>
+      </w:r>
+      <w:r>
+        <w:rPr>
+          <w:u w:val="single"/>
+        </w:rPr>
+        <w:t xml:space="preserve">Mail </w:t>
+      </w:r>
+      <w:proofErr w:type="spellStart"/>
+      <w:r>
+        <w:rPr>
+          <w:u w:val="single"/>
+        </w:rPr>
+        <w:t>Wildlfy</w:t>
+      </w:r>
+      <w:proofErr w:type="spellEnd"/>
+    </w:p>
+    <w:p>
+      <w:r>
+        <w:t>En el archivo standalone.xml</w:t>
+      </w:r>
+      <w:r>
+        <w:t>:</w:t>
+      </w:r>
+    </w:p>
+    <w:p>
+      <w:pPr>
+        <w:rPr>
+          <w:lang w:val="en-US"/>
+        </w:rPr>
+      </w:pPr>
+      <w:r>
+        <w:rPr>
+          <w:lang w:val="en-US"/>
+        </w:rPr>
+        <w:t xml:space="preserve">1. </w:t>
+      </w:r>
+      <w:proofErr w:type="spellStart"/>
+      <w:r>
+        <w:rPr>
+          <w:lang w:val="en-US"/>
+        </w:rPr>
+        <w:t>En</w:t>
+      </w:r>
+      <w:proofErr w:type="spellEnd"/>
+      <w:r>
+        <w:rPr>
+          <w:lang w:val="en-US"/>
+        </w:rPr>
+        <w:t xml:space="preserve"> la </w:t>
+      </w:r>
+      <w:proofErr w:type="spellStart"/>
+      <w:r>
+        <w:rPr>
+          <w:lang w:val="en-US"/>
+        </w:rPr>
+        <w:t>etiqueta</w:t>
+      </w:r>
+      <w:proofErr w:type="spellEnd"/>
+      <w:r>
+        <w:rPr>
+          <w:lang w:val="en-US"/>
+        </w:rPr>
+        <w:t xml:space="preserve"> &lt;subsystem </w:t>
+      </w:r>
+      <w:proofErr w:type="spellStart"/>
+      <w:r>
+        <w:rPr>
+          <w:lang w:val="en-US"/>
+        </w:rPr>
+        <w:t>xmlns</w:t>
+      </w:r>
+      <w:proofErr w:type="spellEnd"/>
+      <w:r>
+        <w:rPr>
+          <w:lang w:val="en-US"/>
+        </w:rPr>
+        <w:t>="urn</w:t>
+      </w:r>
+      <w:proofErr w:type="gramStart"/>
+      <w:r>
+        <w:rPr>
+          <w:lang w:val="en-US"/>
+        </w:rPr>
+        <w:t>:jboss:domain:mail:2.0</w:t>
+      </w:r>
+      <w:proofErr w:type="gramEnd"/>
+      <w:r>
+        <w:rPr>
+          <w:lang w:val="en-US"/>
+        </w:rPr>
+        <w:t>"&gt;</w:t>
+      </w:r>
+    </w:p>
+    <w:p>
+      <w:pPr>
+        <w:autoSpaceDE w:val="0"/>
+        <w:autoSpaceDN w:val="0"/>
+        <w:adjustRightInd w:val="0"/>
+        <w:spacing w:after="0" w:line="240" w:lineRule="auto"/>
+        <w:rPr>
+          <w:rFonts w:ascii="Courier New" w:hAnsi="Courier New" w:cs="Courier New"/>
+          <w:b/>
+          <w:bCs/>
+          <w:color w:val="000000"/>
+          <w:sz w:val="20"/>
+          <w:szCs w:val="20"/>
+          <w:highlight w:val="white"/>
+          <w:lang w:val="en-US"/>
+        </w:rPr>
+      </w:pPr>
+      <w:r>
+        <w:rPr>
+          <w:rFonts w:ascii="Courier New" w:hAnsi="Courier New" w:cs="Courier New"/>
+          <w:color w:val="0000FF"/>
+          <w:sz w:val="20"/>
+          <w:szCs w:val="20"/>
+          <w:highlight w:val="white"/>
+          <w:lang w:val="en-US"/>
+        </w:rPr>
+        <w:t>&lt;mail-session</w:t>
+      </w:r>
+      <w:r>
+        <w:rPr>
+          <w:rFonts w:ascii="Courier New" w:hAnsi="Courier New" w:cs="Courier New"/>
+          <w:color w:val="000000"/>
+          <w:sz w:val="20"/>
+          <w:szCs w:val="20"/>
+          <w:highlight w:val="white"/>
+          <w:lang w:val="en-US"/>
+        </w:rPr>
+        <w:t xml:space="preserve"> </w:t>
+      </w:r>
+      <w:r>
+        <w:rPr>
+          <w:rFonts w:ascii="Courier New" w:hAnsi="Courier New" w:cs="Courier New"/>
+          <w:color w:val="FF0000"/>
+          <w:sz w:val="20"/>
+          <w:szCs w:val="20"/>
+          <w:highlight w:val="white"/>
+          <w:lang w:val="en-US"/>
+        </w:rPr>
+        <w:t>name</w:t>
+      </w:r>
+      <w:r>
+        <w:rPr>
+          <w:rFonts w:ascii="Courier New" w:hAnsi="Courier New" w:cs="Courier New"/>
+          <w:color w:val="000000"/>
+          <w:sz w:val="20"/>
+          <w:szCs w:val="20"/>
+          <w:highlight w:val="white"/>
+          <w:lang w:val="en-US"/>
+        </w:rPr>
+        <w:t>=</w:t>
+      </w:r>
+      <w:r>
+        <w:rPr>
+          <w:rFonts w:ascii="Courier New" w:hAnsi="Courier New" w:cs="Courier New"/>
+          <w:b/>
+          <w:bCs/>
+          <w:color w:val="8000FF"/>
+          <w:sz w:val="20"/>
+          <w:szCs w:val="20"/>
+          <w:highlight w:val="white"/>
+          <w:lang w:val="en-US"/>
+        </w:rPr>
+        <w:t>"</w:t>
+      </w:r>
+      <w:proofErr w:type="spellStart"/>
+      <w:r>
+        <w:rPr>
+          <w:rFonts w:ascii="Courier New" w:hAnsi="Courier New" w:cs="Courier New"/>
+          <w:b/>
+          <w:bCs/>
+          <w:color w:val="8000FF"/>
+          <w:sz w:val="20"/>
+          <w:szCs w:val="20"/>
+          <w:highlight w:val="white"/>
+          <w:lang w:val="en-US"/>
+        </w:rPr>
+        <w:t>ambiente</w:t>
+      </w:r>
+      <w:proofErr w:type="spellEnd"/>
+      <w:r>
+        <w:rPr>
+          <w:rFonts w:ascii="Courier New" w:hAnsi="Courier New" w:cs="Courier New"/>
+          <w:b/>
+          <w:bCs/>
+          <w:color w:val="8000FF"/>
+          <w:sz w:val="20"/>
+          <w:szCs w:val="20"/>
+          <w:highlight w:val="white"/>
+          <w:lang w:val="en-US"/>
+        </w:rPr>
+        <w:t>"</w:t>
+      </w:r>
+      <w:r>
+        <w:rPr>
+          <w:rFonts w:ascii="Courier New" w:hAnsi="Courier New" w:cs="Courier New"/>
+          <w:color w:val="000000"/>
+          <w:sz w:val="20"/>
+          <w:szCs w:val="20"/>
+          <w:highlight w:val="white"/>
+          <w:lang w:val="en-US"/>
+        </w:rPr>
+        <w:t xml:space="preserve"> </w:t>
+      </w:r>
+      <w:r>
+        <w:rPr>
+          <w:rFonts w:ascii="Courier New" w:hAnsi="Courier New" w:cs="Courier New"/>
+          <w:color w:val="FF0000"/>
+          <w:sz w:val="20"/>
+          <w:szCs w:val="20"/>
+          <w:highlight w:val="white"/>
+          <w:lang w:val="en-US"/>
+        </w:rPr>
+        <w:t>debug</w:t>
+      </w:r>
+      <w:r>
+        <w:rPr>
+          <w:rFonts w:ascii="Courier New" w:hAnsi="Courier New" w:cs="Courier New"/>
+          <w:color w:val="000000"/>
+          <w:sz w:val="20"/>
+          <w:szCs w:val="20"/>
+          <w:highlight w:val="white"/>
+          <w:lang w:val="en-US"/>
+        </w:rPr>
+        <w:t>=</w:t>
+      </w:r>
+      <w:r>
+        <w:rPr>
+          <w:rFonts w:ascii="Courier New" w:hAnsi="Courier New" w:cs="Courier New"/>
+          <w:b/>
+          <w:bCs/>
+          <w:color w:val="8000FF"/>
+          <w:sz w:val="20"/>
+          <w:szCs w:val="20"/>
+          <w:highlight w:val="white"/>
+          <w:lang w:val="en-US"/>
+        </w:rPr>
+        <w:t>"true"</w:t>
+      </w:r>
+      <w:r>
+        <w:rPr>
+          <w:rFonts w:ascii="Courier New" w:hAnsi="Courier New" w:cs="Courier New"/>
+          <w:color w:val="000000"/>
+          <w:sz w:val="20"/>
+          <w:szCs w:val="20"/>
+          <w:highlight w:val="white"/>
+          <w:lang w:val="en-US"/>
+        </w:rPr>
+        <w:t xml:space="preserve"> </w:t>
+      </w:r>
+      <w:proofErr w:type="spellStart"/>
+      <w:r>
+        <w:rPr>
+          <w:rFonts w:ascii="Courier New" w:hAnsi="Courier New" w:cs="Courier New"/>
+          <w:color w:val="FF0000"/>
+          <w:sz w:val="20"/>
+          <w:szCs w:val="20"/>
+          <w:highlight w:val="white"/>
+          <w:lang w:val="en-US"/>
+        </w:rPr>
+        <w:t>jndi</w:t>
+      </w:r>
+      <w:proofErr w:type="spellEnd"/>
+      <w:r>
+        <w:rPr>
+          <w:rFonts w:ascii="Courier New" w:hAnsi="Courier New" w:cs="Courier New"/>
+          <w:color w:val="FF0000"/>
+          <w:sz w:val="20"/>
+          <w:szCs w:val="20"/>
+          <w:highlight w:val="white"/>
+          <w:lang w:val="en-US"/>
+        </w:rPr>
+        <w:t>-name</w:t>
+      </w:r>
+      <w:r>
+        <w:rPr>
+          <w:rFonts w:ascii="Courier New" w:hAnsi="Courier New" w:cs="Courier New"/>
+          <w:color w:val="000000"/>
+          <w:sz w:val="20"/>
+          <w:szCs w:val="20"/>
+          <w:highlight w:val="white"/>
+          <w:lang w:val="en-US"/>
+        </w:rPr>
+        <w:t>=</w:t>
+      </w:r>
+      <w:r>
+        <w:rPr>
+          <w:rFonts w:ascii="Courier New" w:hAnsi="Courier New" w:cs="Courier New"/>
+          <w:b/>
+          <w:bCs/>
+          <w:color w:val="8000FF"/>
+          <w:sz w:val="20"/>
+          <w:szCs w:val="20"/>
+          <w:highlight w:val="white"/>
+          <w:lang w:val="en-US"/>
+        </w:rPr>
+        <w:t>"java</w:t>
+      </w:r>
+      <w:proofErr w:type="gramStart"/>
+      <w:r>
+        <w:rPr>
+          <w:rFonts w:ascii="Courier New" w:hAnsi="Courier New" w:cs="Courier New"/>
+          <w:b/>
+          <w:bCs/>
+          <w:color w:val="8000FF"/>
+          <w:sz w:val="20"/>
+          <w:szCs w:val="20"/>
+          <w:highlight w:val="white"/>
+          <w:lang w:val="en-US"/>
+        </w:rPr>
+        <w:t>:/</w:t>
+      </w:r>
+      <w:proofErr w:type="gramEnd"/>
+      <w:r>
+        <w:rPr>
+          <w:rFonts w:ascii="Courier New" w:hAnsi="Courier New" w:cs="Courier New"/>
+          <w:b/>
+          <w:bCs/>
+          <w:color w:val="8000FF"/>
+          <w:sz w:val="20"/>
+          <w:szCs w:val="20"/>
+          <w:highlight w:val="white"/>
+          <w:lang w:val="en-US"/>
+        </w:rPr>
+        <w:t>mail/</w:t>
+      </w:r>
+      <w:proofErr w:type="spellStart"/>
+      <w:r>
+        <w:rPr>
+          <w:rFonts w:ascii="Courier New" w:hAnsi="Courier New" w:cs="Courier New"/>
+          <w:b/>
+          <w:bCs/>
+          <w:color w:val="8000FF"/>
+          <w:sz w:val="20"/>
+          <w:szCs w:val="20"/>
+          <w:highlight w:val="white"/>
+          <w:lang w:val="en-US"/>
+        </w:rPr>
+        <w:t>ambiente</w:t>
+      </w:r>
+      <w:proofErr w:type="spellEnd"/>
+      <w:r>
+        <w:rPr>
+          <w:rFonts w:ascii="Courier New" w:hAnsi="Courier New" w:cs="Courier New"/>
+          <w:b/>
+          <w:bCs/>
+          <w:color w:val="8000FF"/>
+          <w:sz w:val="20"/>
+          <w:szCs w:val="20"/>
+          <w:highlight w:val="white"/>
+          <w:lang w:val="en-US"/>
+        </w:rPr>
+        <w:t>"</w:t>
+      </w:r>
+      <w:r>
+        <w:rPr>
+          <w:rFonts w:ascii="Courier New" w:hAnsi="Courier New" w:cs="Courier New"/>
+          <w:color w:val="000000"/>
+          <w:sz w:val="20"/>
+          <w:szCs w:val="20"/>
+          <w:highlight w:val="white"/>
+          <w:lang w:val="en-US"/>
+        </w:rPr>
+        <w:t xml:space="preserve"> </w:t>
+      </w:r>
+      <w:r>
+        <w:rPr>
+          <w:rFonts w:ascii="Courier New" w:hAnsi="Courier New" w:cs="Courier New"/>
+          <w:color w:val="FF0000"/>
+          <w:sz w:val="20"/>
+          <w:szCs w:val="20"/>
+          <w:highlight w:val="white"/>
+          <w:lang w:val="en-US"/>
+        </w:rPr>
+        <w:t>from</w:t>
+      </w:r>
+      <w:r>
+        <w:rPr>
+          <w:rFonts w:ascii="Courier New" w:hAnsi="Courier New" w:cs="Courier New"/>
+          <w:color w:val="000000"/>
+          <w:sz w:val="20"/>
+          <w:szCs w:val="20"/>
+          <w:highlight w:val="white"/>
+          <w:lang w:val="en-US"/>
+        </w:rPr>
+        <w:t>=</w:t>
+      </w:r>
+      <w:r>
+        <w:rPr>
+          <w:rFonts w:ascii="Courier New" w:hAnsi="Courier New" w:cs="Courier New"/>
+          <w:b/>
+          <w:bCs/>
+          <w:color w:val="8000FF"/>
+          <w:sz w:val="20"/>
+          <w:szCs w:val="20"/>
+          <w:highlight w:val="white"/>
+          <w:lang w:val="en-US"/>
+        </w:rPr>
+        <w:t>"[REMITENTE]@ambiente.gob.ar"</w:t>
+      </w:r>
+      <w:r>
+        <w:rPr>
+          <w:rFonts w:ascii="Courier New" w:hAnsi="Courier New" w:cs="Courier New"/>
+          <w:color w:val="0000FF"/>
+          <w:sz w:val="20"/>
+          <w:szCs w:val="20"/>
+          <w:highlight w:val="white"/>
+          <w:lang w:val="en-US"/>
+        </w:rPr>
+        <w:t>&gt;</w:t>
+      </w:r>
+    </w:p>
+    <w:p>
+      <w:pPr>
+        <w:autoSpaceDE w:val="0"/>
+        <w:autoSpaceDN w:val="0"/>
+        <w:adjustRightInd w:val="0"/>
+        <w:spacing w:after="0" w:line="240" w:lineRule="auto"/>
+        <w:rPr>
+          <w:rFonts w:ascii="Courier New" w:hAnsi="Courier New" w:cs="Courier New"/>
+          <w:b/>
+          <w:bCs/>
+          <w:color w:val="000000"/>
+          <w:sz w:val="20"/>
+          <w:szCs w:val="20"/>
+          <w:highlight w:val="white"/>
+          <w:lang w:val="en-US"/>
+        </w:rPr>
+      </w:pPr>
+      <w:r>
+        <w:rPr>
+          <w:rFonts w:ascii="Courier New" w:hAnsi="Courier New" w:cs="Courier New"/>
+          <w:b/>
+          <w:bCs/>
+          <w:color w:val="000000"/>
+          <w:sz w:val="20"/>
+          <w:szCs w:val="20"/>
+          <w:highlight w:val="white"/>
+          <w:lang w:val="en-US"/>
+        </w:rPr>
+        <w:tab/>
+      </w:r>
+      <w:r>
+        <w:rPr>
+          <w:rFonts w:ascii="Courier New" w:hAnsi="Courier New" w:cs="Courier New"/>
+          <w:color w:val="0000FF"/>
+          <w:sz w:val="20"/>
+          <w:szCs w:val="20"/>
+          <w:highlight w:val="white"/>
+          <w:lang w:val="en-US"/>
+        </w:rPr>
+        <w:t>&lt;</w:t>
+      </w:r>
+      <w:proofErr w:type="spellStart"/>
+      <w:r>
+        <w:rPr>
+          <w:rFonts w:ascii="Courier New" w:hAnsi="Courier New" w:cs="Courier New"/>
+          <w:color w:val="0000FF"/>
+          <w:sz w:val="20"/>
+          <w:szCs w:val="20"/>
+          <w:highlight w:val="white"/>
+          <w:lang w:val="en-US"/>
+        </w:rPr>
+        <w:t>smtp</w:t>
+      </w:r>
+      <w:proofErr w:type="spellEnd"/>
+      <w:r>
+        <w:rPr>
+          <w:rFonts w:ascii="Courier New" w:hAnsi="Courier New" w:cs="Courier New"/>
+          <w:color w:val="0000FF"/>
+          <w:sz w:val="20"/>
+          <w:szCs w:val="20"/>
+          <w:highlight w:val="white"/>
+          <w:lang w:val="en-US"/>
+        </w:rPr>
+        <w:t>-server</w:t>
+      </w:r>
+      <w:r>
+        <w:rPr>
+          <w:rFonts w:ascii="Courier New" w:hAnsi="Courier New" w:cs="Courier New"/>
+          <w:color w:val="000000"/>
+          <w:sz w:val="20"/>
+          <w:szCs w:val="20"/>
+          <w:highlight w:val="white"/>
+          <w:lang w:val="en-US"/>
+        </w:rPr>
+        <w:t xml:space="preserve"> </w:t>
+      </w:r>
+      <w:r>
+        <w:rPr>
+          <w:rFonts w:ascii="Courier New" w:hAnsi="Courier New" w:cs="Courier New"/>
+          <w:color w:val="FF0000"/>
+          <w:sz w:val="20"/>
+          <w:szCs w:val="20"/>
+          <w:highlight w:val="white"/>
+          <w:lang w:val="en-US"/>
+        </w:rPr>
+        <w:t>outbound-socket-binding-ref</w:t>
+      </w:r>
+      <w:r>
+        <w:rPr>
+          <w:rFonts w:ascii="Courier New" w:hAnsi="Courier New" w:cs="Courier New"/>
+          <w:color w:val="000000"/>
+          <w:sz w:val="20"/>
+          <w:szCs w:val="20"/>
+          <w:highlight w:val="white"/>
+          <w:lang w:val="en-US"/>
+        </w:rPr>
+        <w:t>=</w:t>
+      </w:r>
+      <w:r>
+        <w:rPr>
+          <w:rFonts w:ascii="Courier New" w:hAnsi="Courier New" w:cs="Courier New"/>
+          <w:b/>
+          <w:bCs/>
+          <w:color w:val="8000FF"/>
+          <w:sz w:val="20"/>
+          <w:szCs w:val="20"/>
+          <w:highlight w:val="white"/>
+          <w:lang w:val="en-US"/>
+        </w:rPr>
+        <w:t>"</w:t>
+      </w:r>
+      <w:proofErr w:type="spellStart"/>
+      <w:r>
+        <w:rPr>
+          <w:rFonts w:ascii="Courier New" w:hAnsi="Courier New" w:cs="Courier New"/>
+          <w:b/>
+          <w:bCs/>
+          <w:color w:val="8000FF"/>
+          <w:sz w:val="20"/>
+          <w:szCs w:val="20"/>
+          <w:highlight w:val="white"/>
+          <w:lang w:val="en-US"/>
+        </w:rPr>
+        <w:t>efluentes</w:t>
+      </w:r>
+      <w:proofErr w:type="spellEnd"/>
+      <w:r>
+        <w:rPr>
+          <w:rFonts w:ascii="Courier New" w:hAnsi="Courier New" w:cs="Courier New"/>
+          <w:b/>
+          <w:bCs/>
+          <w:color w:val="8000FF"/>
+          <w:sz w:val="20"/>
+          <w:szCs w:val="20"/>
+          <w:highlight w:val="white"/>
+          <w:lang w:val="en-US"/>
+        </w:rPr>
+        <w:t>"</w:t>
+      </w:r>
+      <w:r>
+        <w:rPr>
+          <w:rFonts w:ascii="Courier New" w:hAnsi="Courier New" w:cs="Courier New"/>
+          <w:color w:val="000000"/>
+          <w:sz w:val="20"/>
+          <w:szCs w:val="20"/>
+          <w:highlight w:val="white"/>
+          <w:lang w:val="en-US"/>
+        </w:rPr>
+        <w:t xml:space="preserve"> </w:t>
+      </w:r>
+      <w:r>
+        <w:rPr>
+          <w:rFonts w:ascii="Courier New" w:hAnsi="Courier New" w:cs="Courier New"/>
+          <w:color w:val="FF0000"/>
+          <w:sz w:val="20"/>
+          <w:szCs w:val="20"/>
+          <w:highlight w:val="white"/>
+          <w:lang w:val="en-US"/>
+        </w:rPr>
+        <w:t>username</w:t>
+      </w:r>
+      <w:r>
+        <w:rPr>
+          <w:rFonts w:ascii="Courier New" w:hAnsi="Courier New" w:cs="Courier New"/>
+          <w:color w:val="000000"/>
+          <w:sz w:val="20"/>
+          <w:szCs w:val="20"/>
+          <w:highlight w:val="white"/>
+          <w:lang w:val="en-US"/>
+        </w:rPr>
+        <w:t>=</w:t>
+      </w:r>
+      <w:r>
+        <w:rPr>
+          <w:rFonts w:ascii="Courier New" w:hAnsi="Courier New" w:cs="Courier New"/>
+          <w:b/>
+          <w:bCs/>
+          <w:color w:val="8000FF"/>
+          <w:sz w:val="20"/>
+          <w:szCs w:val="20"/>
+          <w:highlight w:val="white"/>
+          <w:lang w:val="en-US"/>
+        </w:rPr>
+        <w:t>"</w:t>
+      </w:r>
+      <w:proofErr w:type="spellStart"/>
+      <w:r>
+        <w:rPr>
+          <w:rFonts w:ascii="Courier New" w:hAnsi="Courier New" w:cs="Courier New"/>
+          <w:b/>
+          <w:bCs/>
+          <w:color w:val="8000FF"/>
+          <w:sz w:val="20"/>
+          <w:szCs w:val="20"/>
+          <w:highlight w:val="white"/>
+          <w:lang w:val="en-US"/>
+        </w:rPr>
+        <w:t>medioambiente</w:t>
+      </w:r>
+      <w:proofErr w:type="spellEnd"/>
+      <w:r>
+        <w:rPr>
+          <w:rFonts w:ascii="Courier New" w:hAnsi="Courier New" w:cs="Courier New"/>
+          <w:b/>
+          <w:bCs/>
+          <w:color w:val="8000FF"/>
+          <w:sz w:val="20"/>
+          <w:szCs w:val="20"/>
+          <w:highlight w:val="white"/>
+          <w:lang w:val="en-US"/>
+        </w:rPr>
+        <w:t>\</w:t>
+      </w:r>
+      <w:proofErr w:type="spellStart"/>
+      <w:r>
+        <w:rPr>
+          <w:rFonts w:ascii="Courier New" w:hAnsi="Courier New" w:cs="Courier New"/>
+          <w:b/>
+          <w:bCs/>
+          <w:color w:val="8000FF"/>
+          <w:sz w:val="20"/>
+          <w:szCs w:val="20"/>
+          <w:highlight w:val="white"/>
+          <w:lang w:val="en-US"/>
+        </w:rPr>
+        <w:t>servicemailtest</w:t>
+      </w:r>
+      <w:proofErr w:type="spellEnd"/>
+      <w:r>
+        <w:rPr>
+          <w:rFonts w:ascii="Courier New" w:hAnsi="Courier New" w:cs="Courier New"/>
+          <w:b/>
+          <w:bCs/>
+          <w:color w:val="8000FF"/>
+          <w:sz w:val="20"/>
+          <w:szCs w:val="20"/>
+          <w:highlight w:val="white"/>
+          <w:lang w:val="en-US"/>
+        </w:rPr>
+        <w:t>"</w:t>
+      </w:r>
+      <w:r>
+        <w:rPr>
+          <w:rFonts w:ascii="Courier New" w:hAnsi="Courier New" w:cs="Courier New"/>
+          <w:color w:val="000000"/>
+          <w:sz w:val="20"/>
+          <w:szCs w:val="20"/>
+          <w:highlight w:val="white"/>
+          <w:lang w:val="en-US"/>
+        </w:rPr>
+        <w:t xml:space="preserve"> </w:t>
+      </w:r>
+      <w:r>
+        <w:rPr>
+          <w:rFonts w:ascii="Courier New" w:hAnsi="Courier New" w:cs="Courier New"/>
+          <w:color w:val="FF0000"/>
+          <w:sz w:val="20"/>
+          <w:szCs w:val="20"/>
+          <w:highlight w:val="white"/>
+          <w:lang w:val="en-US"/>
+        </w:rPr>
+        <w:t>password</w:t>
+      </w:r>
+      <w:r>
+        <w:rPr>
+          <w:rFonts w:ascii="Courier New" w:hAnsi="Courier New" w:cs="Courier New"/>
+          <w:color w:val="000000"/>
+          <w:sz w:val="20"/>
+          <w:szCs w:val="20"/>
+          <w:highlight w:val="white"/>
+          <w:lang w:val="en-US"/>
+        </w:rPr>
+        <w:t>=</w:t>
+      </w:r>
+      <w:r>
+        <w:rPr>
+          <w:rFonts w:ascii="Courier New" w:hAnsi="Courier New" w:cs="Courier New"/>
+          <w:b/>
+          <w:bCs/>
+          <w:color w:val="8000FF"/>
+          <w:sz w:val="20"/>
+          <w:szCs w:val="20"/>
+          <w:highlight w:val="white"/>
+          <w:lang w:val="en-US"/>
+        </w:rPr>
+        <w:t>"Desarroll017"</w:t>
+      </w:r>
+      <w:r>
+        <w:rPr>
+          <w:rFonts w:ascii="Courier New" w:hAnsi="Courier New" w:cs="Courier New"/>
+          <w:color w:val="0000FF"/>
+          <w:sz w:val="20"/>
+          <w:szCs w:val="20"/>
+          <w:highlight w:val="white"/>
+          <w:lang w:val="en-US"/>
+        </w:rPr>
+        <w:t>/&gt;</w:t>
+      </w:r>
+    </w:p>
+    <w:p>
+      <w:pPr>
+        <w:rPr>
+          <w:rFonts w:ascii="Courier New" w:hAnsi="Courier New" w:cs="Courier New"/>
+          <w:color w:val="000000"/>
+          <w:sz w:val="20"/>
+          <w:szCs w:val="20"/>
+          <w:lang w:val="en-US"/>
+        </w:rPr>
+      </w:pPr>
+      <w:r>
+        <w:rPr>
+          <w:rFonts w:ascii="Courier New" w:hAnsi="Courier New" w:cs="Courier New"/>
+          <w:color w:val="0000FF"/>
+          <w:sz w:val="20"/>
+          <w:szCs w:val="20"/>
+          <w:highlight w:val="white"/>
+        </w:rPr>
+        <w:t>&lt;/</w:t>
+      </w:r>
+      <w:proofErr w:type="gramStart"/>
+      <w:r>
+        <w:rPr>
+          <w:rFonts w:ascii="Courier New" w:hAnsi="Courier New" w:cs="Courier New"/>
+          <w:color w:val="0000FF"/>
+          <w:sz w:val="20"/>
+          <w:szCs w:val="20"/>
+          <w:highlight w:val="white"/>
+        </w:rPr>
+        <w:t>mail-</w:t>
+      </w:r>
+      <w:proofErr w:type="spellStart"/>
+      <w:r>
+        <w:rPr>
+          <w:rFonts w:ascii="Courier New" w:hAnsi="Courier New" w:cs="Courier New"/>
+          <w:color w:val="0000FF"/>
+          <w:sz w:val="20"/>
+          <w:szCs w:val="20"/>
+          <w:highlight w:val="white"/>
+        </w:rPr>
+        <w:t>session</w:t>
+      </w:r>
+      <w:proofErr w:type="spellEnd"/>
+      <w:proofErr w:type="gramEnd"/>
+      <w:r>
+        <w:rPr>
+          <w:rFonts w:ascii="Courier New" w:hAnsi="Courier New" w:cs="Courier New"/>
+          <w:color w:val="0000FF"/>
+          <w:sz w:val="20"/>
+          <w:szCs w:val="20"/>
+          <w:highlight w:val="white"/>
+        </w:rPr>
+        <w:t>&gt;</w:t>
+      </w:r>
+    </w:p>
+    <w:p>
+      <w:pPr>
+        <w:rPr>
+          <w:rFonts w:ascii="Courier New" w:hAnsi="Courier New" w:cs="Courier New"/>
+          <w:color w:val="000000"/>
+          <w:sz w:val="20"/>
+          <w:szCs w:val="20"/>
+        </w:rPr>
+      </w:pPr>
+    </w:p>
+    <w:p>
+      <w:pPr>
+        <w:rPr>
+          <w:lang w:val="en-US"/>
+        </w:rPr>
+      </w:pPr>
+      <w:r>
+        <w:rPr>
+          <w:lang w:val="en-US"/>
+        </w:rPr>
+        <w:t xml:space="preserve">2. </w:t>
+      </w:r>
+      <w:proofErr w:type="spellStart"/>
+      <w:r>
+        <w:rPr>
+          <w:lang w:val="en-US"/>
+        </w:rPr>
+        <w:t>En</w:t>
+      </w:r>
+      <w:proofErr w:type="spellEnd"/>
+      <w:r>
+        <w:rPr>
+          <w:lang w:val="en-US"/>
+        </w:rPr>
+        <w:t xml:space="preserve"> la </w:t>
+      </w:r>
+      <w:proofErr w:type="spellStart"/>
+      <w:r>
+        <w:rPr>
+          <w:lang w:val="en-US"/>
+        </w:rPr>
+        <w:t>etiqueta</w:t>
+      </w:r>
+      <w:proofErr w:type="spellEnd"/>
+      <w:r>
+        <w:rPr>
+          <w:lang w:val="en-US"/>
+        </w:rPr>
+        <w:t xml:space="preserve"> &lt;socket-binding-group name="standard-sockets" default-interface="public" port-offset="${jboss.socket.binding.port-offset</w:t>
+      </w:r>
+      <w:proofErr w:type="gramStart"/>
+      <w:r>
+        <w:rPr>
+          <w:lang w:val="en-US"/>
+        </w:rPr>
+        <w:t>:0</w:t>
+      </w:r>
+      <w:proofErr w:type="gramEnd"/>
+      <w:r>
+        <w:rPr>
+          <w:lang w:val="en-US"/>
+        </w:rPr>
+        <w:t>}"&gt;</w:t>
+      </w:r>
+    </w:p>
+    <w:p>
+      <w:pPr>
+        <w:autoSpaceDE w:val="0"/>
+        <w:autoSpaceDN w:val="0"/>
+        <w:adjustRightInd w:val="0"/>
+        <w:spacing w:after="0" w:line="240" w:lineRule="auto"/>
+        <w:rPr>
+          <w:rFonts w:ascii="Courier New" w:hAnsi="Courier New" w:cs="Courier New"/>
+          <w:b/>
+          <w:bCs/>
+          <w:color w:val="000000"/>
+          <w:sz w:val="20"/>
+          <w:szCs w:val="20"/>
+          <w:highlight w:val="white"/>
+          <w:lang w:val="en-US"/>
+        </w:rPr>
+      </w:pPr>
+      <w:r>
+        <w:rPr>
+          <w:rFonts w:ascii="Courier New" w:hAnsi="Courier New" w:cs="Courier New"/>
+          <w:color w:val="0000FF"/>
+          <w:sz w:val="20"/>
+          <w:szCs w:val="20"/>
+          <w:highlight w:val="white"/>
+          <w:lang w:val="en-US"/>
+        </w:rPr>
+        <w:t>&lt;outbound-socket-binding</w:t>
+      </w:r>
+      <w:r>
+        <w:rPr>
+          <w:rFonts w:ascii="Courier New" w:hAnsi="Courier New" w:cs="Courier New"/>
+          <w:color w:val="000000"/>
+          <w:sz w:val="20"/>
+          <w:szCs w:val="20"/>
+          <w:highlight w:val="white"/>
+          <w:lang w:val="en-US"/>
+        </w:rPr>
+        <w:t xml:space="preserve"> </w:t>
+      </w:r>
+      <w:r>
+        <w:rPr>
+          <w:rFonts w:ascii="Courier New" w:hAnsi="Courier New" w:cs="Courier New"/>
+          <w:color w:val="FF0000"/>
+          <w:sz w:val="20"/>
+          <w:szCs w:val="20"/>
+          <w:highlight w:val="white"/>
+          <w:lang w:val="en-US"/>
+        </w:rPr>
+        <w:t>name</w:t>
+      </w:r>
+      <w:r>
+        <w:rPr>
+          <w:rFonts w:ascii="Courier New" w:hAnsi="Courier New" w:cs="Courier New"/>
+          <w:color w:val="000000"/>
+          <w:sz w:val="20"/>
+          <w:szCs w:val="20"/>
+          <w:highlight w:val="white"/>
+          <w:lang w:val="en-US"/>
+        </w:rPr>
+        <w:t>=</w:t>
+      </w:r>
+      <w:r>
+        <w:rPr>
+          <w:rFonts w:ascii="Courier New" w:hAnsi="Courier New" w:cs="Courier New"/>
+          <w:b/>
+          <w:bCs/>
+          <w:color w:val="8000FF"/>
+          <w:sz w:val="20"/>
+          <w:szCs w:val="20"/>
+          <w:highlight w:val="white"/>
+          <w:lang w:val="en-US"/>
+        </w:rPr>
+        <w:t>"</w:t>
+      </w:r>
+      <w:proofErr w:type="spellStart"/>
+      <w:r>
+        <w:rPr>
+          <w:rFonts w:ascii="Courier New" w:hAnsi="Courier New" w:cs="Courier New"/>
+          <w:b/>
+          <w:bCs/>
+          <w:color w:val="8000FF"/>
+          <w:sz w:val="20"/>
+          <w:szCs w:val="20"/>
+          <w:highlight w:val="white"/>
+          <w:lang w:val="en-US"/>
+        </w:rPr>
+        <w:t>efluentes</w:t>
+      </w:r>
+      <w:proofErr w:type="spellEnd"/>
+      <w:r>
+        <w:rPr>
+          <w:rFonts w:ascii="Courier New" w:hAnsi="Courier New" w:cs="Courier New"/>
+          <w:b/>
+          <w:bCs/>
+          <w:color w:val="8000FF"/>
+          <w:sz w:val="20"/>
+          <w:szCs w:val="20"/>
+          <w:highlight w:val="white"/>
+          <w:lang w:val="en-US"/>
+        </w:rPr>
+        <w:t>"</w:t>
+      </w:r>
+      <w:r>
+        <w:rPr>
+          <w:rFonts w:ascii="Courier New" w:hAnsi="Courier New" w:cs="Courier New"/>
+          <w:color w:val="0000FF"/>
+          <w:sz w:val="20"/>
+          <w:szCs w:val="20"/>
+          <w:highlight w:val="white"/>
+          <w:lang w:val="en-US"/>
+        </w:rPr>
+        <w:t>&gt;</w:t>
+      </w:r>
+    </w:p>
+    <w:p>
+      <w:pPr>
+        <w:autoSpaceDE w:val="0"/>
+        <w:autoSpaceDN w:val="0"/>
+        <w:adjustRightInd w:val="0"/>
+        <w:spacing w:after="0" w:line="240" w:lineRule="auto"/>
+        <w:ind w:firstLine="708"/>
+        <w:rPr>
+          <w:rFonts w:ascii="Courier New" w:hAnsi="Courier New" w:cs="Courier New"/>
+          <w:b/>
+          <w:bCs/>
+          <w:color w:val="000000"/>
+          <w:sz w:val="20"/>
+          <w:szCs w:val="20"/>
+          <w:highlight w:val="white"/>
+          <w:lang w:val="en-US"/>
+        </w:rPr>
+      </w:pPr>
+      <w:r>
+        <w:rPr>
+          <w:rFonts w:ascii="Courier New" w:hAnsi="Courier New" w:cs="Courier New"/>
+          <w:color w:val="0000FF"/>
+          <w:sz w:val="20"/>
+          <w:szCs w:val="20"/>
+          <w:highlight w:val="white"/>
+          <w:lang w:val="en-US"/>
+        </w:rPr>
+        <w:t>&lt;remote-destination</w:t>
+      </w:r>
+      <w:r>
+        <w:rPr>
+          <w:rFonts w:ascii="Courier New" w:hAnsi="Courier New" w:cs="Courier New"/>
+          <w:color w:val="000000"/>
+          <w:sz w:val="20"/>
+          <w:szCs w:val="20"/>
+          <w:highlight w:val="white"/>
+          <w:lang w:val="en-US"/>
+        </w:rPr>
+        <w:t xml:space="preserve"> </w:t>
+      </w:r>
+      <w:r>
+        <w:rPr>
+          <w:rFonts w:ascii="Courier New" w:hAnsi="Courier New" w:cs="Courier New"/>
+          <w:color w:val="FF0000"/>
+          <w:sz w:val="20"/>
+          <w:szCs w:val="20"/>
+          <w:highlight w:val="white"/>
+          <w:lang w:val="en-US"/>
+        </w:rPr>
+        <w:t>host</w:t>
+      </w:r>
+      <w:r>
+        <w:rPr>
+          <w:rFonts w:ascii="Courier New" w:hAnsi="Courier New" w:cs="Courier New"/>
+          <w:color w:val="000000"/>
+          <w:sz w:val="20"/>
+          <w:szCs w:val="20"/>
+          <w:highlight w:val="white"/>
+          <w:lang w:val="en-US"/>
+        </w:rPr>
+        <w:t>=</w:t>
+      </w:r>
+      <w:r>
+        <w:rPr>
+          <w:rFonts w:ascii="Courier New" w:hAnsi="Courier New" w:cs="Courier New"/>
+          <w:b/>
+          <w:bCs/>
+          <w:color w:val="8000FF"/>
+          <w:sz w:val="20"/>
+          <w:szCs w:val="20"/>
+          <w:highlight w:val="white"/>
+          <w:lang w:val="en-US"/>
+        </w:rPr>
+        <w:t>"casarray.medioambiente.gov.ar"</w:t>
+      </w:r>
+      <w:r>
+        <w:rPr>
+          <w:rFonts w:ascii="Courier New" w:hAnsi="Courier New" w:cs="Courier New"/>
+          <w:color w:val="000000"/>
+          <w:sz w:val="20"/>
+          <w:szCs w:val="20"/>
+          <w:highlight w:val="white"/>
+          <w:lang w:val="en-US"/>
+        </w:rPr>
+        <w:t xml:space="preserve"> </w:t>
+      </w:r>
+      <w:r>
+        <w:rPr>
+          <w:rFonts w:ascii="Courier New" w:hAnsi="Courier New" w:cs="Courier New"/>
+          <w:color w:val="FF0000"/>
+          <w:sz w:val="20"/>
+          <w:szCs w:val="20"/>
+          <w:highlight w:val="white"/>
+          <w:lang w:val="en-US"/>
+        </w:rPr>
+        <w:t>port</w:t>
+      </w:r>
+      <w:r>
+        <w:rPr>
+          <w:rFonts w:ascii="Courier New" w:hAnsi="Courier New" w:cs="Courier New"/>
+          <w:color w:val="000000"/>
+          <w:sz w:val="20"/>
+          <w:szCs w:val="20"/>
+          <w:highlight w:val="white"/>
+          <w:lang w:val="en-US"/>
+        </w:rPr>
+        <w:t>=</w:t>
+      </w:r>
+      <w:r>
+        <w:rPr>
+          <w:rFonts w:ascii="Courier New" w:hAnsi="Courier New" w:cs="Courier New"/>
+          <w:b/>
+          <w:bCs/>
+          <w:color w:val="8000FF"/>
+          <w:sz w:val="20"/>
+          <w:szCs w:val="20"/>
+          <w:highlight w:val="white"/>
+          <w:lang w:val="en-US"/>
+        </w:rPr>
+        <w:t>"25"</w:t>
+      </w:r>
+      <w:r>
+        <w:rPr>
+          <w:rFonts w:ascii="Courier New" w:hAnsi="Courier New" w:cs="Courier New"/>
+          <w:color w:val="0000FF"/>
+          <w:sz w:val="20"/>
+          <w:szCs w:val="20"/>
+          <w:highlight w:val="white"/>
+          <w:lang w:val="en-US"/>
+        </w:rPr>
+        <w:t>/&gt;</w:t>
+      </w:r>
+    </w:p>
+    <w:p>
+      <w:pPr>
+        <w:rPr>
+          <w:lang w:val="en-US"/>
+        </w:rPr>
+      </w:pPr>
+      <w:r>
+        <w:rPr>
+          <w:rFonts w:ascii="Courier New" w:hAnsi="Courier New" w:cs="Courier New"/>
+          <w:color w:val="0000FF"/>
+          <w:sz w:val="20"/>
+          <w:szCs w:val="20"/>
+          <w:highlight w:val="white"/>
+          <w:lang w:val="en-US"/>
+        </w:rPr>
+        <w:t>&lt;/outbound-socket-binding&gt;</w:t>
+      </w:r>
+      <w:r>
+        <w:rPr>
+          <w:lang w:val="en-US"/>
+        </w:rPr>
+        <w:br w:type="page"/>
+      </w:r>
+    </w:p>
+    <w:p>
+      <w:pPr>
+        <w:rPr>
+          <w:u w:val="single"/>
+          <w:lang w:val="en-US"/>
+        </w:rPr>
+      </w:pPr>
+      <w:proofErr w:type="spellStart"/>
+      <w:r>
+        <w:rPr>
+          <w:u w:val="single"/>
+          <w:lang w:val="en-US"/>
+        </w:rPr>
+        <w:lastRenderedPageBreak/>
+        <w:t>Prob</w:t>
+      </w:r>
+      <w:bookmarkStart w:id="0" w:name="_GoBack"/>
+      <w:bookmarkEnd w:id="0"/>
+      <w:r>
+        <w:rPr>
+          <w:u w:val="single"/>
+          <w:lang w:val="en-US"/>
+        </w:rPr>
+        <w:t>lemas</w:t>
+      </w:r>
+      <w:proofErr w:type="spellEnd"/>
+      <w:r>
+        <w:rPr>
+          <w:u w:val="single"/>
+          <w:lang w:val="en-US"/>
+        </w:rPr>
+        <w:t xml:space="preserve"> </w:t>
+      </w:r>
+      <w:proofErr w:type="spellStart"/>
+      <w:r>
+        <w:rPr>
+          <w:u w:val="single"/>
+          <w:lang w:val="en-US"/>
+        </w:rPr>
+        <w:t>Detectados</w:t>
+      </w:r>
+      <w:proofErr w:type="spellEnd"/>
+    </w:p>
+    <w:p>
+      <w:pPr>
+        <w:pStyle w:val="Sinespaciado"/>
+      </w:pPr>
+      <w:r>
+        <w:t xml:space="preserve">Con el JDK 1.8, al momento de hacer un </w:t>
       </w:r>
       <w:proofErr w:type="spellStart"/>
       <w:r>
@@ -4087,258 +6125,183 @@
       </w:r>
       <w:proofErr w:type="spellEnd"/>
       <w:r>
-        <w:t xml:space="preserve"> debe estar levantada </w:t>
-      </w:r>
-      <w:proofErr w:type="spellStart"/>
-      <w:r>
-        <w:t>gestionAplicaciones</w:t>
-      </w:r>
-      <w:proofErr w:type="spellEnd"/>
-      <w:r>
-        <w:t xml:space="preserve">, ya que debe consumir el web </w:t>
-      </w:r>
-      <w:proofErr w:type="spellStart"/>
-      <w:r>
-        <w:t>service</w:t>
-      </w:r>
-      <w:proofErr w:type="spellEnd"/>
-      <w:r>
-        <w:t xml:space="preserve"> que este levanta.</w:t>
-      </w:r>
-    </w:p>
-    <w:p>
-      <w:pPr>
+        <w:t xml:space="preserve"> tira el error</w:t>
+      </w:r>
+    </w:p>
+    <w:p>
+      <w:pPr>
+        <w:pStyle w:val="Sinespaciado"/>
+        <w:rPr>
+          <w:color w:val="FF0000"/>
+          <w:lang w:val="en-US"/>
+        </w:rPr>
+      </w:pPr>
+      <w:r>
+        <w:rPr>
+          <w:color w:val="FF0000"/>
+          <w:lang w:val="en-US"/>
+        </w:rPr>
+        <w:t xml:space="preserve">`Failed to read schema document 'xjc.xsd', because 'file' access is not allowed due to restriction set by the </w:t>
+      </w:r>
+      <w:proofErr w:type="spellStart"/>
+      <w:r>
+        <w:rPr>
+          <w:color w:val="FF0000"/>
+          <w:lang w:val="en-US"/>
+        </w:rPr>
+        <w:t>accessExternalSchema</w:t>
+      </w:r>
+      <w:proofErr w:type="spellEnd"/>
+      <w:r>
+        <w:rPr>
+          <w:color w:val="FF0000"/>
+          <w:lang w:val="en-US"/>
+        </w:rPr>
+        <w:t xml:space="preserve"> property.`</w:t>
+      </w:r>
+    </w:p>
+    <w:p>
+      <w:pPr>
+        <w:pStyle w:val="Sinespaciado"/>
+      </w:pPr>
+      <w:r>
+        <w:t xml:space="preserve">La </w:t>
+      </w:r>
+      <w:r>
+        <w:t>solución</w:t>
+      </w:r>
+      <w:r>
+        <w:t xml:space="preserve"> consiste en crear el archivo `</w:t>
+      </w:r>
+      <w:proofErr w:type="spellStart"/>
+      <w:r>
+        <w:t>jaxp.properties</w:t>
+      </w:r>
+      <w:proofErr w:type="spellEnd"/>
+      <w:r>
+        <w:t>` en `/</w:t>
+      </w:r>
+      <w:proofErr w:type="spellStart"/>
+      <w:r>
+        <w:t>path</w:t>
+      </w:r>
+      <w:proofErr w:type="spellEnd"/>
+      <w:r>
+        <w:t>/to/jdk1.8.0/</w:t>
+      </w:r>
+      <w:proofErr w:type="spellStart"/>
+      <w:r>
+        <w:t>jre</w:t>
+      </w:r>
+      <w:proofErr w:type="spellEnd"/>
+      <w:r>
+        <w:t>/</w:t>
+      </w:r>
+      <w:proofErr w:type="spellStart"/>
+      <w:r>
+        <w:t>lib</w:t>
+      </w:r>
+      <w:proofErr w:type="spellEnd"/>
+      <w:r>
+        <w:t>` y escribir la siguiente regla:</w:t>
+      </w:r>
+    </w:p>
+    <w:p>
+      <w:pPr>
+        <w:pStyle w:val="Sinespaciado"/>
+      </w:pPr>
+      <w:proofErr w:type="spellStart"/>
+      <w:r>
+        <w:t>javax.xml.accessExternalSchema</w:t>
+      </w:r>
+      <w:proofErr w:type="spellEnd"/>
+      <w:r>
+        <w:t xml:space="preserve"> = </w:t>
+      </w:r>
+      <w:proofErr w:type="spellStart"/>
+      <w:r>
+        <w:t>all</w:t>
+      </w:r>
+      <w:proofErr w:type="spellEnd"/>
+    </w:p>
+    <w:p>
+      <w:pPr>
+        <w:pStyle w:val="Sinespaciado"/>
         <w:rPr>
           <w:u w:val="single"/>
         </w:rPr>
       </w:pPr>
-      <w:proofErr w:type="spellStart"/>
-      <w:proofErr w:type="gramStart"/>
+    </w:p>
+    <w:p>
+      <w:pPr>
+        <w:pStyle w:val="Sinespaciado"/>
+      </w:pPr>
       <w:r>
         <w:rPr>
           <w:u w:val="single"/>
         </w:rPr>
-        <w:t>srvAfip</w:t>
-      </w:r>
-      <w:proofErr w:type="spellEnd"/>
-      <w:proofErr w:type="gramEnd"/>
-    </w:p>
-    <w:p>
-      <w:r>
-        <w:t xml:space="preserve">Consulta la base de datos de SIMEL, para lo que necesita tener configurado el Driver </w:t>
-      </w:r>
-      <w:proofErr w:type="spellStart"/>
-      <w:r>
-        <w:t>MySQL</w:t>
-      </w:r>
-      <w:proofErr w:type="spellEnd"/>
-      <w:r>
-        <w:t>.</w:t>
-      </w:r>
-    </w:p>
-    <w:p>
-      <w:pPr>
+        <w:t>Solución</w:t>
+      </w:r>
+      <w:r>
         <w:rPr>
           <w:u w:val="single"/>
         </w:rPr>
-      </w:pPr>
-      <w:proofErr w:type="spellStart"/>
-      <w:proofErr w:type="gramStart"/>
+        <w:t xml:space="preserve"> basada </w:t>
+      </w:r>
       <w:r>
         <w:rPr>
           <w:u w:val="single"/>
         </w:rPr>
-        <w:t>gestionPersonas</w:t>
-      </w:r>
-      <w:proofErr w:type="spellEnd"/>
-      <w:proofErr w:type="gramEnd"/>
-    </w:p>
-    <w:p>
-      <w:r>
-        <w:t>PENDIENTE</w:t>
-      </w:r>
-    </w:p>
-    <w:p>
-      <w:pPr>
-        <w:rPr>
-          <w:u w:val="single"/>
-        </w:rPr>
-      </w:pPr>
-      <w:proofErr w:type="spellStart"/>
-      <w:proofErr w:type="gramStart"/>
-      <w:r>
-        <w:rPr>
-          <w:u w:val="single"/>
-        </w:rPr>
-        <w:t>gestionEfluentesLiquidos</w:t>
-      </w:r>
-      <w:proofErr w:type="spellEnd"/>
-      <w:proofErr w:type="gramEnd"/>
-    </w:p>
-    <w:p>
-      <w:bookmarkStart w:id="0" w:name="_GoBack"/>
-      <w:r>
-        <w:t>PENDIENTE</w:t>
-      </w:r>
-      <w:bookmarkEnd w:id="0"/>
-      <w:r>
-        <w:br w:type="page"/>
-      </w:r>
-    </w:p>
-    <w:p>
-      <w:pPr>
-        <w:rPr>
-          <w:u w:val="single"/>
-        </w:rPr>
-      </w:pPr>
-      <w:r>
-        <w:rPr>
-          <w:u w:val="single"/>
-        </w:rPr>
-        <w:lastRenderedPageBreak/>
-        <w:t>Problemas Detectados</w:t>
-      </w:r>
-    </w:p>
-    <w:p>
-      <w:r>
-        <w:t>Con el</w:t>
-      </w:r>
-      <w:r>
-        <w:t xml:space="preserve"> JDK 1.8, al momento de hacer un </w:t>
-      </w:r>
-      <w:proofErr w:type="spellStart"/>
-      <w:r>
-        <w:t>build</w:t>
-      </w:r>
-      <w:proofErr w:type="spellEnd"/>
-      <w:r>
-        <w:t xml:space="preserve"> tira el error</w:t>
-      </w:r>
-    </w:p>
-    <w:p>
-      <w:pPr>
-        <w:rPr>
-          <w:lang w:val="en-US"/>
-        </w:rPr>
-      </w:pPr>
-      <w:r>
-        <w:rPr>
-          <w:lang w:val="en-US"/>
-        </w:rPr>
-        <w:t xml:space="preserve">`Failed to read schema document 'xjc.xsd', because 'file' access is not allowed </w:t>
-      </w:r>
-    </w:p>
-    <w:p>
-      <w:pPr>
-        <w:rPr>
-          <w:lang w:val="en-US"/>
-        </w:rPr>
-      </w:pPr>
-      <w:proofErr w:type="gramStart"/>
-      <w:r>
-        <w:rPr>
-          <w:lang w:val="en-US"/>
-        </w:rPr>
-        <w:t>due</w:t>
-      </w:r>
-      <w:proofErr w:type="gramEnd"/>
-      <w:r>
-        <w:rPr>
-          <w:lang w:val="en-US"/>
-        </w:rPr>
-        <w:t xml:space="preserve"> to restriction set by the </w:t>
-      </w:r>
-      <w:proofErr w:type="spellStart"/>
-      <w:r>
-        <w:rPr>
-          <w:lang w:val="en-US"/>
-        </w:rPr>
-        <w:t>accessExternalSchema</w:t>
-      </w:r>
-      <w:proofErr w:type="spellEnd"/>
-      <w:r>
-        <w:rPr>
-          <w:lang w:val="en-US"/>
-        </w:rPr>
-        <w:t xml:space="preserve"> property.`</w:t>
-      </w:r>
-    </w:p>
-    <w:p>
-      <w:r>
-        <w:t xml:space="preserve">La </w:t>
-      </w:r>
-      <w:proofErr w:type="spellStart"/>
-      <w:r>
-        <w:t>solucion</w:t>
-      </w:r>
-      <w:proofErr w:type="spellEnd"/>
-      <w:r>
-        <w:t xml:space="preserve"> consiste en crear el archivo `</w:t>
-      </w:r>
-      <w:proofErr w:type="spellStart"/>
-      <w:r>
-        <w:t>jaxp.properties</w:t>
-      </w:r>
-      <w:proofErr w:type="spellEnd"/>
-      <w:r>
-        <w:t xml:space="preserve">` en </w:t>
-      </w:r>
-    </w:p>
-    <w:p>
-      <w:r>
-        <w:t>`/</w:t>
-      </w:r>
-      <w:proofErr w:type="spellStart"/>
-      <w:proofErr w:type="gramStart"/>
-      <w:r>
-        <w:t>path</w:t>
-      </w:r>
-      <w:proofErr w:type="spellEnd"/>
-      <w:r>
-        <w:t>/to/jdk1.8.0/</w:t>
-      </w:r>
-      <w:proofErr w:type="spellStart"/>
-      <w:r>
-        <w:t>jre</w:t>
-      </w:r>
-      <w:proofErr w:type="spellEnd"/>
-      <w:r>
-        <w:t>/</w:t>
-      </w:r>
-      <w:proofErr w:type="spellStart"/>
-      <w:r>
-        <w:t>lib</w:t>
-      </w:r>
-      <w:proofErr w:type="spellEnd"/>
-      <w:proofErr w:type="gramEnd"/>
-      <w:r>
-        <w:t>` y escribir la siguiente regla:</w:t>
-      </w:r>
-    </w:p>
-    <w:p>
-      <w:proofErr w:type="spellStart"/>
-      <w:r>
-        <w:t>javax.xml.accessExternalSchema</w:t>
-      </w:r>
-      <w:proofErr w:type="spellEnd"/>
-      <w:r>
-        <w:t xml:space="preserve"> = </w:t>
-      </w:r>
-      <w:proofErr w:type="spellStart"/>
-      <w:r>
-        <w:t>all</w:t>
-      </w:r>
-      <w:proofErr w:type="spellEnd"/>
-    </w:p>
-    <w:p>
-      <w:proofErr w:type="spellStart"/>
-      <w:r>
-        <w:t>Solucion</w:t>
-      </w:r>
-      <w:proofErr w:type="spellEnd"/>
-      <w:r>
-        <w:t xml:space="preserve"> basada en http://docs.oracle.com/javase/7/docs/api/javax/xml/XMLConstants.html#ACCESS_EXTERNAL_SCHEMA</w:t>
-      </w:r>
+        <w:t>en</w:t>
+      </w:r>
+      <w:r>
+        <w:t>:</w:t>
+      </w:r>
+    </w:p>
+    <w:p>
+      <w:pPr>
+        <w:pStyle w:val="Sinespaciado"/>
+      </w:pPr>
+    </w:p>
+    <w:p>
+      <w:pPr>
+        <w:pStyle w:val="Sinespaciado"/>
+        <w:numPr>
+          <w:ilvl w:val="0"/>
+          <w:numId w:val="20"/>
+        </w:numPr>
+      </w:pPr>
+      <w:hyperlink r:id="rId9" w:history="1">
+        <w:r>
+          <w:rPr>
+            <w:rStyle w:val="Hipervnculo"/>
+          </w:rPr>
+          <w:t>http://docs.oracle.com/javase/7/docs/api/javax/xml/XMLConstants.html#ACCESS_EXTERNAL_SCHEMA</w:t>
+        </w:r>
+      </w:hyperlink>
+    </w:p>
+    <w:p>
+      <w:pPr>
+        <w:pStyle w:val="Sinespaciado"/>
+        <w:numPr>
+          <w:ilvl w:val="0"/>
+          <w:numId w:val="20"/>
+        </w:numPr>
+      </w:pPr>
+      <w:hyperlink r:id="rId10" w:history="1">
+        <w:r>
+          <w:rPr>
+            <w:rStyle w:val="Hipervnculo"/>
+          </w:rPr>
+          <w:t>http://stackoverflow.com/questions/23011547/webservice-client-generation-error-with-jdk8</w:t>
+        </w:r>
+      </w:hyperlink>
+    </w:p>
+    <w:p>
+      <w:pPr>
+        <w:pStyle w:val="Sinespaciado"/>
+        <w:ind w:left="360"/>
+      </w:pPr>
     </w:p>
     <w:sectPr>
       <w:pgSz w:w="12240" w:h="15840"/>
@@ -4466,6 +6429,119 @@
     </w:lvl>
   </w:abstractNum>
   <w:abstractNum w:abstractNumId="1">
+    <w:nsid w:val="0F590D5C"/>
+    <w:multiLevelType w:val="hybridMultilevel"/>
+    <w:tmpl w:val="2D86CA6C"/>
+    <w:lvl w:ilvl="0" w:tplc="2C0A0001">
+      <w:start w:val="1"/>
+      <w:numFmt w:val="bullet"/>
+      <w:lvlText w:val=""/>
+      <w:lvlJc w:val="left"/>
+      <w:pPr>
+        <w:ind w:left="360" w:hanging="360"/>
+      </w:pPr>
+      <w:rPr>
+        <w:rFonts w:ascii="Symbol" w:hAnsi="Symbol" w:hint="default"/>
+      </w:rPr>
+    </w:lvl>
+    <w:lvl w:ilvl="1" w:tplc="2C0A0003" w:tentative="1">
+      <w:start w:val="1"/>
+      <w:numFmt w:val="bullet"/>
+      <w:lvlText w:val="o"/>
+      <w:lvlJc w:val="left"/>
+      <w:pPr>
+        <w:ind w:left="1080" w:hanging="360"/>
+      </w:pPr>
+      <w:rPr>
+        <w:rFonts w:ascii="Courier New" w:hAnsi="Courier New" w:cs="Courier New" w:hint="default"/>
+      </w:rPr>
+    </w:lvl>
+    <w:lvl w:ilvl="2" w:tplc="2C0A0005" w:tentative="1">
+      <w:start w:val="1"/>
+      <w:numFmt w:val="bullet"/>
+      <w:lvlText w:val=""/>
+      <w:lvlJc w:val="left"/>
+      <w:pPr>
+        <w:ind w:left="1800" w:hanging="360"/>
+      </w:pPr>
+      <w:rPr>
+        <w:rFonts w:ascii="Wingdings" w:hAnsi="Wingdings" w:hint="default"/>
+      </w:rPr>
+    </w:lvl>
+    <w:lvl w:ilvl="3" w:tplc="2C0A0001" w:tentative="1">
+      <w:start w:val="1"/>
+      <w:numFmt w:val="bullet"/>
+      <w:lvlText w:val=""/>
+      <w:lvlJc w:val="left"/>
+      <w:pPr>
+        <w:ind w:left="2520" w:hanging="360"/>
+      </w:pPr>
+      <w:rPr>
+        <w:rFonts w:ascii="Symbol" w:hAnsi="Symbol" w:hint="default"/>
+      </w:rPr>
+    </w:lvl>
+    <w:lvl w:ilvl="4" w:tplc="2C0A0003" w:tentative="1">
+      <w:start w:val="1"/>
+      <w:numFmt w:val="bullet"/>
+      <w:lvlText w:val="o"/>
+      <w:lvlJc w:val="left"/>
+      <w:pPr>
+        <w:ind w:left="3240" w:hanging="360"/>
+      </w:pPr>
+      <w:rPr>
+        <w:rFonts w:ascii="Courier New" w:hAnsi="Courier New" w:cs="Courier New" w:hint="default"/>
+      </w:rPr>
+    </w:lvl>
+    <w:lvl w:ilvl="5" w:tplc="2C0A0005" w:tentative="1">
+      <w:start w:val="1"/>
+      <w:numFmt w:val="bullet"/>
+      <w:lvlText w:val=""/>
+      <w:lvlJc w:val="left"/>
+      <w:pPr>
+        <w:ind w:left="3960" w:hanging="360"/>
+      </w:pPr>
+      <w:rPr>
+        <w:rFonts w:ascii="Wingdings" w:hAnsi="Wingdings" w:hint="default"/>
+      </w:rPr>
+    </w:lvl>
+    <w:lvl w:ilvl="6" w:tplc="2C0A0001" w:tentative="1">
+      <w:start w:val="1"/>
+      <w:numFmt w:val="bullet"/>
+      <w:lvlText w:val=""/>
+      <w:lvlJc w:val="left"/>
+      <w:pPr>
+        <w:ind w:left="4680" w:hanging="360"/>
+      </w:pPr>
+      <w:rPr>
+        <w:rFonts w:ascii="Symbol" w:hAnsi="Symbol" w:hint="default"/>
+      </w:rPr>
+    </w:lvl>
+    <w:lvl w:ilvl="7" w:tplc="2C0A0003" w:tentative="1">
+      <w:start w:val="1"/>
+      <w:numFmt w:val="bullet"/>
+      <w:lvlText w:val="o"/>
+      <w:lvlJc w:val="left"/>
+      <w:pPr>
+        <w:ind w:left="5400" w:hanging="360"/>
+      </w:pPr>
+      <w:rPr>
+        <w:rFonts w:ascii="Courier New" w:hAnsi="Courier New" w:cs="Courier New" w:hint="default"/>
+      </w:rPr>
+    </w:lvl>
+    <w:lvl w:ilvl="8" w:tplc="2C0A0005" w:tentative="1">
+      <w:start w:val="1"/>
+      <w:numFmt w:val="bullet"/>
+      <w:lvlText w:val=""/>
+      <w:lvlJc w:val="left"/>
+      <w:pPr>
+        <w:ind w:left="6120" w:hanging="360"/>
+      </w:pPr>
+      <w:rPr>
+        <w:rFonts w:ascii="Wingdings" w:hAnsi="Wingdings" w:hint="default"/>
+      </w:rPr>
+    </w:lvl>
+  </w:abstractNum>
+  <w:abstractNum w:abstractNumId="2">
     <w:nsid w:val="0F7A63E6"/>
     <w:multiLevelType w:val="hybridMultilevel"/>
     <w:tmpl w:val="6D745E32"/>
@@ -4578,7 +6654,120 @@
       </w:rPr>
     </w:lvl>
   </w:abstractNum>
-  <w:abstractNum w:abstractNumId="2">
+  <w:abstractNum w:abstractNumId="3">
+    <w:nsid w:val="146E7C00"/>
+    <w:multiLevelType w:val="hybridMultilevel"/>
+    <w:tmpl w:val="BBCAC002"/>
+    <w:lvl w:ilvl="0" w:tplc="2C0A0001">
+      <w:start w:val="1"/>
+      <w:numFmt w:val="bullet"/>
+      <w:lvlText w:val=""/>
+      <w:lvlJc w:val="left"/>
+      <w:pPr>
+        <w:ind w:left="720" w:hanging="360"/>
+      </w:pPr>
+      <w:rPr>
+        <w:rFonts w:ascii="Symbol" w:hAnsi="Symbol" w:hint="default"/>
+      </w:rPr>
+    </w:lvl>
+    <w:lvl w:ilvl="1" w:tplc="2C0A0003">
+      <w:start w:val="1"/>
+      <w:numFmt w:val="bullet"/>
+      <w:lvlText w:val="o"/>
+      <w:lvlJc w:val="left"/>
+      <w:pPr>
+        <w:ind w:left="1440" w:hanging="360"/>
+      </w:pPr>
+      <w:rPr>
+        <w:rFonts w:ascii="Courier New" w:hAnsi="Courier New" w:cs="Courier New" w:hint="default"/>
+      </w:rPr>
+    </w:lvl>
+    <w:lvl w:ilvl="2" w:tplc="2C0A0005" w:tentative="1">
+      <w:start w:val="1"/>
+      <w:numFmt w:val="bullet"/>
+      <w:lvlText w:val=""/>
+      <w:lvlJc w:val="left"/>
+      <w:pPr>
+        <w:ind w:left="2160" w:hanging="360"/>
+      </w:pPr>
+      <w:rPr>
+        <w:rFonts w:ascii="Wingdings" w:hAnsi="Wingdings" w:hint="default"/>
+      </w:rPr>
+    </w:lvl>
+    <w:lvl w:ilvl="3" w:tplc="2C0A0001" w:tentative="1">
+      <w:start w:val="1"/>
+      <w:numFmt w:val="bullet"/>
+      <w:lvlText w:val=""/>
+      <w:lvlJc w:val="left"/>
+      <w:pPr>
+        <w:ind w:left="2880" w:hanging="360"/>
+      </w:pPr>
+      <w:rPr>
+        <w:rFonts w:ascii="Symbol" w:hAnsi="Symbol" w:hint="default"/>
+      </w:rPr>
+    </w:lvl>
+    <w:lvl w:ilvl="4" w:tplc="2C0A0003" w:tentative="1">
+      <w:start w:val="1"/>
+      <w:numFmt w:val="bullet"/>
+      <w:lvlText w:val="o"/>
+      <w:lvlJc w:val="left"/>
+      <w:pPr>
+        <w:ind w:left="3600" w:hanging="360"/>
+      </w:pPr>
+      <w:rPr>
+        <w:rFonts w:ascii="Courier New" w:hAnsi="Courier New" w:cs="Courier New" w:hint="default"/>
+      </w:rPr>
+    </w:lvl>
+    <w:lvl w:ilvl="5" w:tplc="2C0A0005" w:tentative="1">
+      <w:start w:val="1"/>
+      <w:numFmt w:val="bullet"/>
+      <w:lvlText w:val=""/>
+      <w:lvlJc w:val="left"/>
+      <w:pPr>
+        <w:ind w:left="4320" w:hanging="360"/>
+      </w:pPr>
+      <w:rPr>
+        <w:rFonts w:ascii="Wingdings" w:hAnsi="Wingdings" w:hint="default"/>
+      </w:rPr>
+    </w:lvl>
+    <w:lvl w:ilvl="6" w:tplc="2C0A0001" w:tentative="1">
+      <w:start w:val="1"/>
+      <w:numFmt w:val="bullet"/>
+      <w:lvlText w:val=""/>
+      <w:lvlJc w:val="left"/>
+      <w:pPr>
+        <w:ind w:left="5040" w:hanging="360"/>
+      </w:pPr>
+      <w:rPr>
+        <w:rFonts w:ascii="Symbol" w:hAnsi="Symbol" w:hint="default"/>
+      </w:rPr>
+    </w:lvl>
+    <w:lvl w:ilvl="7" w:tplc="2C0A0003" w:tentative="1">
+      <w:start w:val="1"/>
+      <w:numFmt w:val="bullet"/>
+      <w:lvlText w:val="o"/>
+      <w:lvlJc w:val="left"/>
+      <w:pPr>
+        <w:ind w:left="5760" w:hanging="360"/>
+      </w:pPr>
+      <w:rPr>
+        <w:rFonts w:ascii="Courier New" w:hAnsi="Courier New" w:cs="Courier New" w:hint="default"/>
+      </w:rPr>
+    </w:lvl>
+    <w:lvl w:ilvl="8" w:tplc="2C0A0005" w:tentative="1">
+      <w:start w:val="1"/>
+      <w:numFmt w:val="bullet"/>
+      <w:lvlText w:val=""/>
+      <w:lvlJc w:val="left"/>
+      <w:pPr>
+        <w:ind w:left="6480" w:hanging="360"/>
+      </w:pPr>
+      <w:rPr>
+        <w:rFonts w:ascii="Wingdings" w:hAnsi="Wingdings" w:hint="default"/>
+      </w:rPr>
+    </w:lvl>
+  </w:abstractNum>
+  <w:abstractNum w:abstractNumId="4">
     <w:nsid w:val="1E5674A3"/>
     <w:multiLevelType w:val="hybridMultilevel"/>
     <w:tmpl w:val="BBFA13B4"/>
@@ -4691,7 +6880,7 @@
       </w:rPr>
     </w:lvl>
   </w:abstractNum>
-  <w:abstractNum w:abstractNumId="3">
+  <w:abstractNum w:abstractNumId="5">
     <w:nsid w:val="1FA95994"/>
     <w:multiLevelType w:val="hybridMultilevel"/>
     <w:tmpl w:val="9F6A4480"/>
@@ -4804,7 +6993,233 @@
       </w:rPr>
     </w:lvl>
   </w:abstractNum>
-  <w:abstractNum w:abstractNumId="4">
+  <w:abstractNum w:abstractNumId="6">
+    <w:nsid w:val="25991271"/>
+    <w:multiLevelType w:val="hybridMultilevel"/>
+    <w:tmpl w:val="808C1264"/>
+    <w:lvl w:ilvl="0" w:tplc="2C0A0001">
+      <w:start w:val="1"/>
+      <w:numFmt w:val="bullet"/>
+      <w:lvlText w:val=""/>
+      <w:lvlJc w:val="left"/>
+      <w:pPr>
+        <w:ind w:left="720" w:hanging="360"/>
+      </w:pPr>
+      <w:rPr>
+        <w:rFonts w:ascii="Symbol" w:hAnsi="Symbol" w:hint="default"/>
+      </w:rPr>
+    </w:lvl>
+    <w:lvl w:ilvl="1" w:tplc="2C0A0003">
+      <w:start w:val="1"/>
+      <w:numFmt w:val="bullet"/>
+      <w:lvlText w:val="o"/>
+      <w:lvlJc w:val="left"/>
+      <w:pPr>
+        <w:ind w:left="1440" w:hanging="360"/>
+      </w:pPr>
+      <w:rPr>
+        <w:rFonts w:ascii="Courier New" w:hAnsi="Courier New" w:cs="Courier New" w:hint="default"/>
+      </w:rPr>
+    </w:lvl>
+    <w:lvl w:ilvl="2" w:tplc="2C0A0005" w:tentative="1">
+      <w:start w:val="1"/>
+      <w:numFmt w:val="bullet"/>
+      <w:lvlText w:val=""/>
+      <w:lvlJc w:val="left"/>
+      <w:pPr>
+        <w:ind w:left="2160" w:hanging="360"/>
+      </w:pPr>
+      <w:rPr>
+        <w:rFonts w:ascii="Wingdings" w:hAnsi="Wingdings" w:hint="default"/>
+      </w:rPr>
+    </w:lvl>
+    <w:lvl w:ilvl="3" w:tplc="2C0A0001" w:tentative="1">
+      <w:start w:val="1"/>
+      <w:numFmt w:val="bullet"/>
+      <w:lvlText w:val=""/>
+      <w:lvlJc w:val="left"/>
+      <w:pPr>
+        <w:ind w:left="2880" w:hanging="360"/>
+      </w:pPr>
+      <w:rPr>
+        <w:rFonts w:ascii="Symbol" w:hAnsi="Symbol" w:hint="default"/>
+      </w:rPr>
+    </w:lvl>
+    <w:lvl w:ilvl="4" w:tplc="2C0A0003" w:tentative="1">
+      <w:start w:val="1"/>
+      <w:numFmt w:val="bullet"/>
+      <w:lvlText w:val="o"/>
+      <w:lvlJc w:val="left"/>
+      <w:pPr>
+        <w:ind w:left="3600" w:hanging="360"/>
+      </w:pPr>
+      <w:rPr>
+        <w:rFonts w:ascii="Courier New" w:hAnsi="Courier New" w:cs="Courier New" w:hint="default"/>
+      </w:rPr>
+    </w:lvl>
+    <w:lvl w:ilvl="5" w:tplc="2C0A0005" w:tentative="1">
+      <w:start w:val="1"/>
+      <w:numFmt w:val="bullet"/>
+      <w:lvlText w:val=""/>
+      <w:lvlJc w:val="left"/>
+      <w:pPr>
+        <w:ind w:left="4320" w:hanging="360"/>
+      </w:pPr>
+      <w:rPr>
+        <w:rFonts w:ascii="Wingdings" w:hAnsi="Wingdings" w:hint="default"/>
+      </w:rPr>
+    </w:lvl>
+    <w:lvl w:ilvl="6" w:tplc="2C0A0001" w:tentative="1">
+      <w:start w:val="1"/>
+      <w:numFmt w:val="bullet"/>
+      <w:lvlText w:val=""/>
+      <w:lvlJc w:val="left"/>
+      <w:pPr>
+        <w:ind w:left="5040" w:hanging="360"/>
+      </w:pPr>
+      <w:rPr>
+        <w:rFonts w:ascii="Symbol" w:hAnsi="Symbol" w:hint="default"/>
+      </w:rPr>
+    </w:lvl>
+    <w:lvl w:ilvl="7" w:tplc="2C0A0003" w:tentative="1">
+      <w:start w:val="1"/>
+      <w:numFmt w:val="bullet"/>
+      <w:lvlText w:val="o"/>
+      <w:lvlJc w:val="left"/>
+      <w:pPr>
+        <w:ind w:left="5760" w:hanging="360"/>
+      </w:pPr>
+      <w:rPr>
+        <w:rFonts w:ascii="Courier New" w:hAnsi="Courier New" w:cs="Courier New" w:hint="default"/>
+      </w:rPr>
+    </w:lvl>
+    <w:lvl w:ilvl="8" w:tplc="2C0A0005" w:tentative="1">
+      <w:start w:val="1"/>
+      <w:numFmt w:val="bullet"/>
+      <w:lvlText w:val=""/>
+      <w:lvlJc w:val="left"/>
+      <w:pPr>
+        <w:ind w:left="6480" w:hanging="360"/>
+      </w:pPr>
+      <w:rPr>
+        <w:rFonts w:ascii="Wingdings" w:hAnsi="Wingdings" w:hint="default"/>
+      </w:rPr>
+    </w:lvl>
+  </w:abstractNum>
+  <w:abstractNum w:abstractNumId="7">
+    <w:nsid w:val="2ABF2E64"/>
+    <w:multiLevelType w:val="hybridMultilevel"/>
+    <w:tmpl w:val="EFC27588"/>
+    <w:lvl w:ilvl="0" w:tplc="2C0A0001">
+      <w:start w:val="1"/>
+      <w:numFmt w:val="bullet"/>
+      <w:lvlText w:val=""/>
+      <w:lvlJc w:val="left"/>
+      <w:pPr>
+        <w:ind w:left="720" w:hanging="360"/>
+      </w:pPr>
+      <w:rPr>
+        <w:rFonts w:ascii="Symbol" w:hAnsi="Symbol" w:hint="default"/>
+      </w:rPr>
+    </w:lvl>
+    <w:lvl w:ilvl="1" w:tplc="2C0A0003">
+      <w:start w:val="1"/>
+      <w:numFmt w:val="bullet"/>
+      <w:lvlText w:val="o"/>
+      <w:lvlJc w:val="left"/>
+      <w:pPr>
+        <w:ind w:left="1440" w:hanging="360"/>
+      </w:pPr>
+      <w:rPr>
+        <w:rFonts w:ascii="Courier New" w:hAnsi="Courier New" w:cs="Courier New" w:hint="default"/>
+      </w:rPr>
+    </w:lvl>
+    <w:lvl w:ilvl="2" w:tplc="2C0A0005" w:tentative="1">
+      <w:start w:val="1"/>
+      <w:numFmt w:val="bullet"/>
+      <w:lvlText w:val=""/>
+      <w:lvlJc w:val="left"/>
+      <w:pPr>
+        <w:ind w:left="2160" w:hanging="360"/>
+      </w:pPr>
+      <w:rPr>
+        <w:rFonts w:ascii="Wingdings" w:hAnsi="Wingdings" w:hint="default"/>
+      </w:rPr>
+    </w:lvl>
+    <w:lvl w:ilvl="3" w:tplc="2C0A0001" w:tentative="1">
+      <w:start w:val="1"/>
+      <w:numFmt w:val="bullet"/>
+      <w:lvlText w:val=""/>
+      <w:lvlJc w:val="left"/>
+      <w:pPr>
+        <w:ind w:left="2880" w:hanging="360"/>
+      </w:pPr>
+      <w:rPr>
+        <w:rFonts w:ascii="Symbol" w:hAnsi="Symbol" w:hint="default"/>
+      </w:rPr>
+    </w:lvl>
+    <w:lvl w:ilvl="4" w:tplc="2C0A0003" w:tentative="1">
+      <w:start w:val="1"/>
+      <w:numFmt w:val="bullet"/>
+      <w:lvlText w:val="o"/>
+      <w:lvlJc w:val="left"/>
+      <w:pPr>
+        <w:ind w:left="3600" w:hanging="360"/>
+      </w:pPr>
+      <w:rPr>
+        <w:rFonts w:ascii="Courier New" w:hAnsi="Courier New" w:cs="Courier New" w:hint="default"/>
+      </w:rPr>
+    </w:lvl>
+    <w:lvl w:ilvl="5" w:tplc="2C0A0005" w:tentative="1">
+      <w:start w:val="1"/>
+      <w:numFmt w:val="bullet"/>
+      <w:lvlText w:val=""/>
+      <w:lvlJc w:val="left"/>
+      <w:pPr>
+        <w:ind w:left="4320" w:hanging="360"/>
+      </w:pPr>
+      <w:rPr>
+        <w:rFonts w:ascii="Wingdings" w:hAnsi="Wingdings" w:hint="default"/>
+      </w:rPr>
+    </w:lvl>
+    <w:lvl w:ilvl="6" w:tplc="2C0A0001" w:tentative="1">
+      <w:start w:val="1"/>
+      <w:numFmt w:val="bullet"/>
+      <w:lvlText w:val=""/>
+      <w:lvlJc w:val="left"/>
+      <w:pPr>
+        <w:ind w:left="5040" w:hanging="360"/>
+      </w:pPr>
+      <w:rPr>
+        <w:rFonts w:ascii="Symbol" w:hAnsi="Symbol" w:hint="default"/>
+      </w:rPr>
+    </w:lvl>
+    <w:lvl w:ilvl="7" w:tplc="2C0A0003" w:tentative="1">
+      <w:start w:val="1"/>
+      <w:numFmt w:val="bullet"/>
+      <w:lvlText w:val="o"/>
+      <w:lvlJc w:val="left"/>
+      <w:pPr>
+        <w:ind w:left="5760" w:hanging="360"/>
+      </w:pPr>
+      <w:rPr>
+        <w:rFonts w:ascii="Courier New" w:hAnsi="Courier New" w:cs="Courier New" w:hint="default"/>
+      </w:rPr>
+    </w:lvl>
+    <w:lvl w:ilvl="8" w:tplc="2C0A0005" w:tentative="1">
+      <w:start w:val="1"/>
+      <w:numFmt w:val="bullet"/>
+      <w:lvlText w:val=""/>
+      <w:lvlJc w:val="left"/>
+      <w:pPr>
+        <w:ind w:left="6480" w:hanging="360"/>
+      </w:pPr>
+      <w:rPr>
+        <w:rFonts w:ascii="Wingdings" w:hAnsi="Wingdings" w:hint="default"/>
+      </w:rPr>
+    </w:lvl>
+  </w:abstractNum>
+  <w:abstractNum w:abstractNumId="8">
     <w:nsid w:val="2C1C570A"/>
     <w:multiLevelType w:val="hybridMultilevel"/>
     <w:tmpl w:val="A0626B54"/>
@@ -4917,7 +7332,7 @@
       </w:rPr>
     </w:lvl>
   </w:abstractNum>
-  <w:abstractNum w:abstractNumId="5">
+  <w:abstractNum w:abstractNumId="9">
     <w:nsid w:val="301714E4"/>
     <w:multiLevelType w:val="hybridMultilevel"/>
     <w:tmpl w:val="4D5672E8"/>
@@ -5030,7 +7445,7 @@
       </w:rPr>
     </w:lvl>
   </w:abstractNum>
-  <w:abstractNum w:abstractNumId="6">
+  <w:abstractNum w:abstractNumId="10">
     <w:nsid w:val="32EB16DB"/>
     <w:multiLevelType w:val="hybridMultilevel"/>
     <w:tmpl w:val="E6B43330"/>
@@ -5143,7 +7558,7 @@
       </w:rPr>
     </w:lvl>
   </w:abstractNum>
-  <w:abstractNum w:abstractNumId="7">
+  <w:abstractNum w:abstractNumId="11">
     <w:nsid w:val="40C626D2"/>
     <w:multiLevelType w:val="hybridMultilevel"/>
     <w:tmpl w:val="E3E42B18"/>
@@ -5256,7 +7671,7 @@
       </w:rPr>
     </w:lvl>
   </w:abstractNum>
-  <w:abstractNum w:abstractNumId="8">
+  <w:abstractNum w:abstractNumId="12">
     <w:nsid w:val="40CD32A8"/>
     <w:multiLevelType w:val="hybridMultilevel"/>
     <w:tmpl w:val="088AE7FE"/>
@@ -5369,7 +7784,120 @@
       </w:rPr>
     </w:lvl>
   </w:abstractNum>
-  <w:abstractNum w:abstractNumId="9">
+  <w:abstractNum w:abstractNumId="13">
+    <w:nsid w:val="483C570A"/>
+    <w:multiLevelType w:val="hybridMultilevel"/>
+    <w:tmpl w:val="B0868F4E"/>
+    <w:lvl w:ilvl="0" w:tplc="2C0A0001">
+      <w:start w:val="1"/>
+      <w:numFmt w:val="bullet"/>
+      <w:lvlText w:val=""/>
+      <w:lvlJc w:val="left"/>
+      <w:pPr>
+        <w:ind w:left="360" w:hanging="360"/>
+      </w:pPr>
+      <w:rPr>
+        <w:rFonts w:ascii="Symbol" w:hAnsi="Symbol" w:hint="default"/>
+      </w:rPr>
+    </w:lvl>
+    <w:lvl w:ilvl="1" w:tplc="2C0A0003">
+      <w:start w:val="1"/>
+      <w:numFmt w:val="bullet"/>
+      <w:lvlText w:val="o"/>
+      <w:lvlJc w:val="left"/>
+      <w:pPr>
+        <w:ind w:left="1080" w:hanging="360"/>
+      </w:pPr>
+      <w:rPr>
+        <w:rFonts w:ascii="Courier New" w:hAnsi="Courier New" w:cs="Courier New" w:hint="default"/>
+      </w:rPr>
+    </w:lvl>
+    <w:lvl w:ilvl="2" w:tplc="2C0A0005" w:tentative="1">
+      <w:start w:val="1"/>
+      <w:numFmt w:val="bullet"/>
+      <w:lvlText w:val=""/>
+      <w:lvlJc w:val="left"/>
+      <w:pPr>
+        <w:ind w:left="1800" w:hanging="360"/>
+      </w:pPr>
+      <w:rPr>
+        <w:rFonts w:ascii="Wingdings" w:hAnsi="Wingdings" w:hint="default"/>
+      </w:rPr>
+    </w:lvl>
+    <w:lvl w:ilvl="3" w:tplc="2C0A0001" w:tentative="1">
+      <w:start w:val="1"/>
+      <w:numFmt w:val="bullet"/>
+      <w:lvlText w:val=""/>
+      <w:lvlJc w:val="left"/>
+      <w:pPr>
+        <w:ind w:left="2520" w:hanging="360"/>
+      </w:pPr>
+      <w:rPr>
+        <w:rFonts w:ascii="Symbol" w:hAnsi="Symbol" w:hint="default"/>
+      </w:rPr>
+    </w:lvl>
+    <w:lvl w:ilvl="4" w:tplc="2C0A0003" w:tentative="1">
+      <w:start w:val="1"/>
+      <w:numFmt w:val="bullet"/>
+      <w:lvlText w:val="o"/>
+      <w:lvlJc w:val="left"/>
+      <w:pPr>
+        <w:ind w:left="3240" w:hanging="360"/>
+      </w:pPr>
+      <w:rPr>
+        <w:rFonts w:ascii="Courier New" w:hAnsi="Courier New" w:cs="Courier New" w:hint="default"/>
+      </w:rPr>
+    </w:lvl>
+    <w:lvl w:ilvl="5" w:tplc="2C0A0005" w:tentative="1">
+      <w:start w:val="1"/>
+      <w:numFmt w:val="bullet"/>
+      <w:lvlText w:val=""/>
+      <w:lvlJc w:val="left"/>
+      <w:pPr>
+        <w:ind w:left="3960" w:hanging="360"/>
+      </w:pPr>
+      <w:rPr>
+        <w:rFonts w:ascii="Wingdings" w:hAnsi="Wingdings" w:hint="default"/>
+      </w:rPr>
+    </w:lvl>
+    <w:lvl w:ilvl="6" w:tplc="2C0A0001" w:tentative="1">
+      <w:start w:val="1"/>
+      <w:numFmt w:val="bullet"/>
+      <w:lvlText w:val=""/>
+      <w:lvlJc w:val="left"/>
+      <w:pPr>
+        <w:ind w:left="4680" w:hanging="360"/>
+      </w:pPr>
+      <w:rPr>
+        <w:rFonts w:ascii="Symbol" w:hAnsi="Symbol" w:hint="default"/>
+      </w:rPr>
+    </w:lvl>
+    <w:lvl w:ilvl="7" w:tplc="2C0A0003" w:tentative="1">
+      <w:start w:val="1"/>
+      <w:numFmt w:val="bullet"/>
+      <w:lvlText w:val="o"/>
+      <w:lvlJc w:val="left"/>
+      <w:pPr>
+        <w:ind w:left="5400" w:hanging="360"/>
+      </w:pPr>
+      <w:rPr>
+        <w:rFonts w:ascii="Courier New" w:hAnsi="Courier New" w:cs="Courier New" w:hint="default"/>
+      </w:rPr>
+    </w:lvl>
+    <w:lvl w:ilvl="8" w:tplc="2C0A0005" w:tentative="1">
+      <w:start w:val="1"/>
+      <w:numFmt w:val="bullet"/>
+      <w:lvlText w:val=""/>
+      <w:lvlJc w:val="left"/>
+      <w:pPr>
+        <w:ind w:left="6120" w:hanging="360"/>
+      </w:pPr>
+      <w:rPr>
+        <w:rFonts w:ascii="Wingdings" w:hAnsi="Wingdings" w:hint="default"/>
+      </w:rPr>
+    </w:lvl>
+  </w:abstractNum>
+  <w:abstractNum w:abstractNumId="14">
     <w:nsid w:val="4B733A7B"/>
     <w:multiLevelType w:val="hybridMultilevel"/>
     <w:tmpl w:val="91142BDC"/>
@@ -5482,7 +8010,7 @@
       </w:rPr>
     </w:lvl>
   </w:abstractNum>
-  <w:abstractNum w:abstractNumId="10">
+  <w:abstractNum w:abstractNumId="15">
     <w:nsid w:val="4D120225"/>
     <w:multiLevelType w:val="hybridMultilevel"/>
     <w:tmpl w:val="0794286A"/>
@@ -5595,7 +8123,7 @@
       </w:rPr>
     </w:lvl>
   </w:abstractNum>
-  <w:abstractNum w:abstractNumId="11">
+  <w:abstractNum w:abstractNumId="16">
     <w:nsid w:val="51EA418A"/>
     <w:multiLevelType w:val="hybridMultilevel"/>
     <w:tmpl w:val="F79EED28"/>
@@ -5708,7 +8236,120 @@
       </w:rPr>
     </w:lvl>
   </w:abstractNum>
-  <w:abstractNum w:abstractNumId="12">
+  <w:abstractNum w:abstractNumId="17">
+    <w:nsid w:val="58381BA0"/>
+    <w:multiLevelType w:val="hybridMultilevel"/>
+    <w:tmpl w:val="06D0A104"/>
+    <w:lvl w:ilvl="0" w:tplc="2C0A0001">
+      <w:start w:val="1"/>
+      <w:numFmt w:val="bullet"/>
+      <w:lvlText w:val=""/>
+      <w:lvlJc w:val="left"/>
+      <w:pPr>
+        <w:ind w:left="720" w:hanging="360"/>
+      </w:pPr>
+      <w:rPr>
+        <w:rFonts w:ascii="Symbol" w:hAnsi="Symbol" w:hint="default"/>
+      </w:rPr>
+    </w:lvl>
+    <w:lvl w:ilvl="1" w:tplc="2C0A0003">
+      <w:start w:val="1"/>
+      <w:numFmt w:val="bullet"/>
+      <w:lvlText w:val="o"/>
+      <w:lvlJc w:val="left"/>
+      <w:pPr>
+        <w:ind w:left="1440" w:hanging="360"/>
+      </w:pPr>
+      <w:rPr>
+        <w:rFonts w:ascii="Courier New" w:hAnsi="Courier New" w:cs="Courier New" w:hint="default"/>
+      </w:rPr>
+    </w:lvl>
+    <w:lvl w:ilvl="2" w:tplc="2C0A0005" w:tentative="1">
+      <w:start w:val="1"/>
+      <w:numFmt w:val="bullet"/>
+      <w:lvlText w:val=""/>
+      <w:lvlJc w:val="left"/>
+      <w:pPr>
+        <w:ind w:left="2160" w:hanging="360"/>
+      </w:pPr>
+      <w:rPr>
+        <w:rFonts w:ascii="Wingdings" w:hAnsi="Wingdings" w:hint="default"/>
+      </w:rPr>
+    </w:lvl>
+    <w:lvl w:ilvl="3" w:tplc="2C0A0001" w:tentative="1">
+      <w:start w:val="1"/>
+      <w:numFmt w:val="bullet"/>
+      <w:lvlText w:val=""/>
+      <w:lvlJc w:val="left"/>
+      <w:pPr>
+        <w:ind w:left="2880" w:hanging="360"/>
+      </w:pPr>
+      <w:rPr>
+        <w:rFonts w:ascii="Symbol" w:hAnsi="Symbol" w:hint="default"/>
+      </w:rPr>
+    </w:lvl>
+    <w:lvl w:ilvl="4" w:tplc="2C0A0003" w:tentative="1">
+      <w:start w:val="1"/>
+      <w:numFmt w:val="bullet"/>
+      <w:lvlText w:val="o"/>
+      <w:lvlJc w:val="left"/>
+      <w:pPr>
+        <w:ind w:left="3600" w:hanging="360"/>
+      </w:pPr>
+      <w:rPr>
+        <w:rFonts w:ascii="Courier New" w:hAnsi="Courier New" w:cs="Courier New" w:hint="default"/>
+      </w:rPr>
+    </w:lvl>
+    <w:lvl w:ilvl="5" w:tplc="2C0A0005" w:tentative="1">
+      <w:start w:val="1"/>
+      <w:numFmt w:val="bullet"/>
+      <w:lvlText w:val=""/>
+      <w:lvlJc w:val="left"/>
+      <w:pPr>
+        <w:ind w:left="4320" w:hanging="360"/>
+      </w:pPr>
+      <w:rPr>
+        <w:rFonts w:ascii="Wingdings" w:hAnsi="Wingdings" w:hint="default"/>
+      </w:rPr>
+    </w:lvl>
+    <w:lvl w:ilvl="6" w:tplc="2C0A0001" w:tentative="1">
+      <w:start w:val="1"/>
+      <w:numFmt w:val="bullet"/>
+      <w:lvlText w:val=""/>
+      <w:lvlJc w:val="left"/>
+      <w:pPr>
+        <w:ind w:left="5040" w:hanging="360"/>
+      </w:pPr>
+      <w:rPr>
+        <w:rFonts w:ascii="Symbol" w:hAnsi="Symbol" w:hint="default"/>
+      </w:rPr>
+    </w:lvl>
+    <w:lvl w:ilvl="7" w:tplc="2C0A0003" w:tentative="1">
+      <w:start w:val="1"/>
+      <w:numFmt w:val="bullet"/>
+      <w:lvlText w:val="o"/>
+      <w:lvlJc w:val="left"/>
+      <w:pPr>
+        <w:ind w:left="5760" w:hanging="360"/>
+      </w:pPr>
+      <w:rPr>
+        <w:rFonts w:ascii="Courier New" w:hAnsi="Courier New" w:cs="Courier New" w:hint="default"/>
+      </w:rPr>
+    </w:lvl>
+    <w:lvl w:ilvl="8" w:tplc="2C0A0005" w:tentative="1">
+      <w:start w:val="1"/>
+      <w:numFmt w:val="bullet"/>
+      <w:lvlText w:val=""/>
+      <w:lvlJc w:val="left"/>
+      <w:pPr>
+        <w:ind w:left="6480" w:hanging="360"/>
+      </w:pPr>
+      <w:rPr>
+        <w:rFonts w:ascii="Wingdings" w:hAnsi="Wingdings" w:hint="default"/>
+      </w:rPr>
+    </w:lvl>
+  </w:abstractNum>
+  <w:abstractNum w:abstractNumId="18">
     <w:nsid w:val="5FCE230E"/>
     <w:multiLevelType w:val="hybridMultilevel"/>
     <w:tmpl w:val="3484F87E"/>
@@ -5821,7 +8462,120 @@
       </w:rPr>
     </w:lvl>
   </w:abstractNum>
-  <w:abstractNum w:abstractNumId="13">
+  <w:abstractNum w:abstractNumId="19">
+    <w:nsid w:val="64BE102E"/>
+    <w:multiLevelType w:val="hybridMultilevel"/>
+    <w:tmpl w:val="185A96F2"/>
+    <w:lvl w:ilvl="0" w:tplc="2C0A0001">
+      <w:start w:val="1"/>
+      <w:numFmt w:val="bullet"/>
+      <w:lvlText w:val=""/>
+      <w:lvlJc w:val="left"/>
+      <w:pPr>
+        <w:ind w:left="360" w:hanging="360"/>
+      </w:pPr>
+      <w:rPr>
+        <w:rFonts w:ascii="Symbol" w:hAnsi="Symbol" w:hint="default"/>
+      </w:rPr>
+    </w:lvl>
+    <w:lvl w:ilvl="1" w:tplc="2C0A0003">
+      <w:start w:val="1"/>
+      <w:numFmt w:val="bullet"/>
+      <w:lvlText w:val="o"/>
+      <w:lvlJc w:val="left"/>
+      <w:pPr>
+        <w:ind w:left="1080" w:hanging="360"/>
+      </w:pPr>
+      <w:rPr>
+        <w:rFonts w:ascii="Courier New" w:hAnsi="Courier New" w:cs="Courier New" w:hint="default"/>
+      </w:rPr>
+    </w:lvl>
+    <w:lvl w:ilvl="2" w:tplc="2C0A0005">
+      <w:start w:val="1"/>
+      <w:numFmt w:val="bullet"/>
+      <w:lvlText w:val=""/>
+      <w:lvlJc w:val="left"/>
+      <w:pPr>
+        <w:ind w:left="1800" w:hanging="360"/>
+      </w:pPr>
+      <w:rPr>
+        <w:rFonts w:ascii="Wingdings" w:hAnsi="Wingdings" w:hint="default"/>
+      </w:rPr>
+    </w:lvl>
+    <w:lvl w:ilvl="3" w:tplc="2C0A0001" w:tentative="1">
+      <w:start w:val="1"/>
+      <w:numFmt w:val="bullet"/>
+      <w:lvlText w:val=""/>
+      <w:lvlJc w:val="left"/>
+      <w:pPr>
+        <w:ind w:left="2520" w:hanging="360"/>
+      </w:pPr>
+      <w:rPr>
+        <w:rFonts w:ascii="Symbol" w:hAnsi="Symbol" w:hint="default"/>
+      </w:rPr>
+    </w:lvl>
+    <w:lvl w:ilvl="4" w:tplc="2C0A0003" w:tentative="1">
+      <w:start w:val="1"/>
+      <w:numFmt w:val="bullet"/>
+      <w:lvlText w:val="o"/>
+      <w:lvlJc w:val="left"/>
+      <w:pPr>
+        <w:ind w:left="3240" w:hanging="360"/>
+      </w:pPr>
+      <w:rPr>
+        <w:rFonts w:ascii="Courier New" w:hAnsi="Courier New" w:cs="Courier New" w:hint="default"/>
+      </w:rPr>
+    </w:lvl>
+    <w:lvl w:ilvl="5" w:tplc="2C0A0005" w:tentative="1">
+      <w:start w:val="1"/>
+      <w:numFmt w:val="bullet"/>
+      <w:lvlText w:val=""/>
+      <w:lvlJc w:val="left"/>
+      <w:pPr>
+        <w:ind w:left="3960" w:hanging="360"/>
+      </w:pPr>
+      <w:rPr>
+        <w:rFonts w:ascii="Wingdings" w:hAnsi="Wingdings" w:hint="default"/>
+      </w:rPr>
+    </w:lvl>
+    <w:lvl w:ilvl="6" w:tplc="2C0A0001" w:tentative="1">
+      <w:start w:val="1"/>
+      <w:numFmt w:val="bullet"/>
+      <w:lvlText w:val=""/>
+      <w:lvlJc w:val="left"/>
+      <w:pPr>
+        <w:ind w:left="4680" w:hanging="360"/>
+      </w:pPr>
+      <w:rPr>
+        <w:rFonts w:ascii="Symbol" w:hAnsi="Symbol" w:hint="default"/>
+      </w:rPr>
+    </w:lvl>
+    <w:lvl w:ilvl="7" w:tplc="2C0A0003" w:tentative="1">
+      <w:start w:val="1"/>
+      <w:numFmt w:val="bullet"/>
+      <w:lvlText w:val="o"/>
+      <w:lvlJc w:val="left"/>
+      <w:pPr>
+        <w:ind w:left="5400" w:hanging="360"/>
+      </w:pPr>
+      <w:rPr>
+        <w:rFonts w:ascii="Courier New" w:hAnsi="Courier New" w:cs="Courier New" w:hint="default"/>
+      </w:rPr>
+    </w:lvl>
+    <w:lvl w:ilvl="8" w:tplc="2C0A0005" w:tentative="1">
+      <w:start w:val="1"/>
+      <w:numFmt w:val="bullet"/>
+      <w:lvlText w:val=""/>
+      <w:lvlJc w:val="left"/>
+      <w:pPr>
+        <w:ind w:left="6120" w:hanging="360"/>
+      </w:pPr>
+      <w:rPr>
+        <w:rFonts w:ascii="Wingdings" w:hAnsi="Wingdings" w:hint="default"/>
+      </w:rPr>
+    </w:lvl>
+  </w:abstractNum>
+  <w:abstractNum w:abstractNumId="20">
     <w:nsid w:val="734E47B7"/>
     <w:multiLevelType w:val="hybridMultilevel"/>
     <w:tmpl w:val="02A8245E"/>
@@ -5935,46 +8689,67 @@
     </w:lvl>
   </w:abstractNum>
   <w:num w:numId="1">
-    <w:abstractNumId w:val="7"/>
+    <w:abstractNumId w:val="11"/>
   </w:num>
   <w:num w:numId="2">
-    <w:abstractNumId w:val="1"/>
+    <w:abstractNumId w:val="2"/>
   </w:num>
   <w:num w:numId="3">
-    <w:abstractNumId w:val="10"/>
+    <w:abstractNumId w:val="15"/>
   </w:num>
   <w:num w:numId="4">
-    <w:abstractNumId w:val="3"/>
+    <w:abstractNumId w:val="5"/>
   </w:num>
   <w:num w:numId="5">
-    <w:abstractNumId w:val="9"/>
+    <w:abstractNumId w:val="14"/>
   </w:num>
   <w:num w:numId="6">
-    <w:abstractNumId w:val="4"/>
+    <w:abstractNumId w:val="8"/>
   </w:num>
   <w:num w:numId="7">
-    <w:abstractNumId w:val="8"/>
+    <w:abstractNumId w:val="12"/>
   </w:num>
   <w:num w:numId="8">
     <w:abstractNumId w:val="0"/>
   </w:num>
   <w:num w:numId="9">
-    <w:abstractNumId w:val="11"/>
+    <w:abstractNumId w:val="16"/>
   </w:num>
   <w:num w:numId="10">
-    <w:abstractNumId w:val="12"/>
+    <w:abstractNumId w:val="18"/>
   </w:num>
   <w:num w:numId="11">
-    <w:abstractNumId w:val="5"/>
+    <w:abstractNumId w:val="9"/>
   </w:num>
   <w:num w:numId="12">
-    <w:abstractNumId w:val="2"/>
+    <w:abstractNumId w:val="4"/>
   </w:num>
   <w:num w:numId="13">
+    <w:abstractNumId w:val="20"/>
+  </w:num>
+  <w:num w:numId="14">
+    <w:abstractNumId w:val="10"/>
+  </w:num>
+  <w:num w:numId="15">
+    <w:abstractNumId w:val="7"/>
+  </w:num>
+  <w:num w:numId="16">
+    <w:abstractNumId w:val="6"/>
+  </w:num>
+  <w:num w:numId="17">
+    <w:abstractNumId w:val="17"/>
+  </w:num>
+  <w:num w:numId="18">
+    <w:abstractNumId w:val="3"/>
+  </w:num>
+  <w:num w:numId="19">
+    <w:abstractNumId w:val="19"/>
+  </w:num>
+  <w:num w:numId="20">
     <w:abstractNumId w:val="13"/>
   </w:num>
-  <w:num w:numId="14">
-    <w:abstractNumId w:val="6"/>
+  <w:num w:numId="21">
+    <w:abstractNumId w:val="1"/>
   </w:num>
 </w:numbering>
 </file>

</xml_diff>